<commit_message>
testing rating frame component for one movie
Versions 1 and 2 covered the creation of the first component of the program - getting the rating frame set up and working for one movie. In this commit, I tested to make sure that this component was working before I moved on.
</commit_message>
<xml_diff>
--- a/Testing and Evidence Log.docx
+++ b/Testing and Evidence Log.docx
@@ -155,25 +155,7 @@
                 <w:szCs w:val="22"/>
                 <w:lang w:val="en-AU"/>
               </w:rPr>
-              <w:t xml:space="preserve">Here is the testing plan I set up for the first section of the program that I want to get working. For now, I will just code it so that the program prints to the </w:t>
-            </w:r>
-            <w:proofErr w:type="gramStart"/>
-            <w:r>
-              <w:rPr>
-                <w:sz w:val="22"/>
-                <w:szCs w:val="22"/>
-                <w:lang w:val="en-AU"/>
-              </w:rPr>
-              <w:t>shell</w:t>
-            </w:r>
-            <w:proofErr w:type="gramEnd"/>
-            <w:r>
-              <w:rPr>
-                <w:sz w:val="22"/>
-                <w:szCs w:val="22"/>
-                <w:lang w:val="en-AU"/>
-              </w:rPr>
-              <w:t xml:space="preserve"> so I know that it is rating. </w:t>
+              <w:t xml:space="preserve">Here is the testing plan I set up for the first section of the program that I want to get working. For now, I will just code it so that the program prints to the shell so I know that it is rating. </w:t>
             </w:r>
             <w:r>
               <w:rPr>
@@ -339,25 +321,7 @@
                 <w:szCs w:val="22"/>
                 <w:lang w:val="en-AU"/>
               </w:rPr>
-              <w:t xml:space="preserve">The program should print </w:t>
-            </w:r>
-            <w:proofErr w:type="gramStart"/>
-            <w:r>
-              <w:rPr>
-                <w:sz w:val="22"/>
-                <w:szCs w:val="22"/>
-                <w:lang w:val="en-AU"/>
-              </w:rPr>
-              <w:t>rating  1</w:t>
-            </w:r>
-            <w:proofErr w:type="gramEnd"/>
-            <w:r>
-              <w:rPr>
-                <w:sz w:val="22"/>
-                <w:szCs w:val="22"/>
-                <w:lang w:val="en-AU"/>
-              </w:rPr>
-              <w:t xml:space="preserve"> into the shell</w:t>
+              <w:t>The program should print rating  1 into the shell</w:t>
             </w:r>
           </w:p>
           <w:p>
@@ -401,25 +365,7 @@
                 <w:szCs w:val="22"/>
                 <w:lang w:val="en-AU"/>
               </w:rPr>
-              <w:t xml:space="preserve">The program should print </w:t>
-            </w:r>
-            <w:proofErr w:type="gramStart"/>
-            <w:r>
-              <w:rPr>
-                <w:sz w:val="22"/>
-                <w:szCs w:val="22"/>
-                <w:lang w:val="en-AU"/>
-              </w:rPr>
-              <w:t>rating  2</w:t>
-            </w:r>
-            <w:proofErr w:type="gramEnd"/>
-            <w:r>
-              <w:rPr>
-                <w:sz w:val="22"/>
-                <w:szCs w:val="22"/>
-                <w:lang w:val="en-AU"/>
-              </w:rPr>
-              <w:t xml:space="preserve"> into the shell</w:t>
+              <w:t>The program should print rating  2 into the shell</w:t>
             </w:r>
           </w:p>
           <w:p>
@@ -463,25 +409,7 @@
                 <w:szCs w:val="22"/>
                 <w:lang w:val="en-AU"/>
               </w:rPr>
-              <w:t xml:space="preserve">The program should print </w:t>
-            </w:r>
-            <w:proofErr w:type="gramStart"/>
-            <w:r>
-              <w:rPr>
-                <w:sz w:val="22"/>
-                <w:szCs w:val="22"/>
-                <w:lang w:val="en-AU"/>
-              </w:rPr>
-              <w:t>rating  3</w:t>
-            </w:r>
-            <w:proofErr w:type="gramEnd"/>
-            <w:r>
-              <w:rPr>
-                <w:sz w:val="22"/>
-                <w:szCs w:val="22"/>
-                <w:lang w:val="en-AU"/>
-              </w:rPr>
-              <w:t xml:space="preserve"> into the shell</w:t>
+              <w:t>The program should print rating  3 into the shell</w:t>
             </w:r>
           </w:p>
           <w:p>
@@ -525,25 +453,7 @@
                 <w:szCs w:val="22"/>
                 <w:lang w:val="en-AU"/>
               </w:rPr>
-              <w:t xml:space="preserve">The program should print </w:t>
-            </w:r>
-            <w:proofErr w:type="gramStart"/>
-            <w:r>
-              <w:rPr>
-                <w:sz w:val="22"/>
-                <w:szCs w:val="22"/>
-                <w:lang w:val="en-AU"/>
-              </w:rPr>
-              <w:t>rating  4</w:t>
-            </w:r>
-            <w:proofErr w:type="gramEnd"/>
-            <w:r>
-              <w:rPr>
-                <w:sz w:val="22"/>
-                <w:szCs w:val="22"/>
-                <w:lang w:val="en-AU"/>
-              </w:rPr>
-              <w:t xml:space="preserve"> into the shell</w:t>
+              <w:t>The program should print rating  4 into the shell</w:t>
             </w:r>
           </w:p>
           <w:p>
@@ -587,25 +497,7 @@
                 <w:szCs w:val="22"/>
                 <w:lang w:val="en-AU"/>
               </w:rPr>
-              <w:t xml:space="preserve">The program should print </w:t>
-            </w:r>
-            <w:proofErr w:type="gramStart"/>
-            <w:r>
-              <w:rPr>
-                <w:sz w:val="22"/>
-                <w:szCs w:val="22"/>
-                <w:lang w:val="en-AU"/>
-              </w:rPr>
-              <w:t>rating  5</w:t>
-            </w:r>
-            <w:proofErr w:type="gramEnd"/>
-            <w:r>
-              <w:rPr>
-                <w:sz w:val="22"/>
-                <w:szCs w:val="22"/>
-                <w:lang w:val="en-AU"/>
-              </w:rPr>
-              <w:t xml:space="preserve"> into the shell</w:t>
+              <w:t>The program should print rating  5 into the shell</w:t>
             </w:r>
           </w:p>
         </w:tc>
@@ -882,45 +774,7 @@
                 <w:szCs w:val="22"/>
                 <w:lang w:val="en-AU"/>
               </w:rPr>
-              <w:t xml:space="preserve">The first problem was that pressing different radio buttons did not change the variable they were assigned to. This was because they were assigned to a regular variable, and not a StringVar. This was simple fix, I changed </w:t>
-            </w:r>
-            <w:proofErr w:type="spellStart"/>
-            <w:proofErr w:type="gramStart"/>
-            <w:r>
-              <w:rPr>
-                <w:sz w:val="22"/>
-                <w:szCs w:val="22"/>
-                <w:lang w:val="en-AU"/>
-              </w:rPr>
-              <w:t>self.rating</w:t>
-            </w:r>
-            <w:proofErr w:type="spellEnd"/>
-            <w:proofErr w:type="gramEnd"/>
-            <w:r>
-              <w:rPr>
-                <w:sz w:val="22"/>
-                <w:szCs w:val="22"/>
-                <w:lang w:val="en-AU"/>
-              </w:rPr>
-              <w:t xml:space="preserve"> to a StringVar and when I printed it in the </w:t>
-            </w:r>
-            <w:proofErr w:type="spellStart"/>
-            <w:r>
-              <w:rPr>
-                <w:sz w:val="22"/>
-                <w:szCs w:val="22"/>
-                <w:lang w:val="en-AU"/>
-              </w:rPr>
-              <w:t>printrate</w:t>
-            </w:r>
-            <w:proofErr w:type="spellEnd"/>
-            <w:r>
-              <w:rPr>
-                <w:sz w:val="22"/>
-                <w:szCs w:val="22"/>
-                <w:lang w:val="en-AU"/>
-              </w:rPr>
-              <w:t xml:space="preserve"> command, I put .get() at the end of it so it would actually print out the value I wanted.</w:t>
+              <w:t>The first problem was that pressing different radio buttons did not change the variable they were assigned to. This was because they were assigned to a regular variable, and not a StringVar. This was simple fix, I changed self.rating to a StringVar and when I printed it in the printrate command, I put .get() at the end of it so it would actually print out the value I wanted.</w:t>
             </w:r>
           </w:p>
           <w:p>
@@ -961,7 +815,6 @@
                 <w:lang w:val="en-AU"/>
               </w:rPr>
             </w:pPr>
-            <w:bookmarkStart w:id="0" w:name="_GoBack"/>
             <w:r>
               <w:rPr>
                 <w:noProof/>
@@ -1011,7 +864,6 @@
                 </wp:inline>
               </w:drawing>
             </w:r>
-            <w:bookmarkEnd w:id="0"/>
           </w:p>
           <w:p>
             <w:pPr>
@@ -1135,6 +987,33 @@
                 <w:lang w:val="en-AU"/>
               </w:rPr>
             </w:pPr>
+            <w:r>
+              <w:rPr>
+                <w:sz w:val="22"/>
+                <w:szCs w:val="22"/>
+                <w:lang w:val="en-AU"/>
+              </w:rPr>
+              <w:t>To check that everything was working before I moved onto the next component of the program, I went through the small testing plan I created (two log entries ago). The video for this is in the videos folder, entitled “TESTING 1 – RADIO BUTTONS”.</w:t>
+            </w:r>
+          </w:p>
+          <w:p>
+            <w:pPr>
+              <w:rPr>
+                <w:sz w:val="22"/>
+                <w:szCs w:val="22"/>
+                <w:lang w:val="en-AU"/>
+              </w:rPr>
+            </w:pPr>
+            <w:r>
+              <w:rPr>
+                <w:sz w:val="22"/>
+                <w:szCs w:val="22"/>
+                <w:lang w:val="en-AU"/>
+              </w:rPr>
+              <w:t>With the testing done, I had finished the first programming component of the program. I could now get to work on the next one.</w:t>
+            </w:r>
+            <w:bookmarkStart w:id="0" w:name="_GoBack"/>
+            <w:bookmarkEnd w:id="0"/>
           </w:p>
         </w:tc>
         <w:tc>
@@ -1149,6 +1028,55 @@
                 <w:lang w:val="en-AU"/>
               </w:rPr>
             </w:pPr>
+            <w:r>
+              <w:rPr>
+                <w:noProof/>
+                <w:sz w:val="22"/>
+                <w:szCs w:val="22"/>
+                <w:lang w:val="en-AU"/>
+              </w:rPr>
+              <w:drawing>
+                <wp:inline distT="0" distB="0" distL="0" distR="0" wp14:anchorId="3B271880" wp14:editId="5484084F">
+                  <wp:extent cx="3352880" cy="1708408"/>
+                  <wp:effectExtent l="0" t="0" r="0" b="6350"/>
+                  <wp:docPr id="9" name="Picture 9"/>
+                  <wp:cNvGraphicFramePr>
+                    <a:graphicFrameLocks xmlns:a="http://schemas.openxmlformats.org/drawingml/2006/main" noChangeAspect="1"/>
+                  </wp:cNvGraphicFramePr>
+                  <a:graphic xmlns:a="http://schemas.openxmlformats.org/drawingml/2006/main">
+                    <a:graphicData uri="http://schemas.openxmlformats.org/drawingml/2006/picture">
+                      <pic:pic xmlns:pic="http://schemas.openxmlformats.org/drawingml/2006/picture">
+                        <pic:nvPicPr>
+                          <pic:cNvPr id="9" name="Screen Shot 2021-04-21 at 11.40.36 AM.png"/>
+                          <pic:cNvPicPr/>
+                        </pic:nvPicPr>
+                        <pic:blipFill>
+                          <a:blip r:embed="rId12" cstate="print">
+                            <a:extLst>
+                              <a:ext uri="{28A0092B-C50C-407E-A947-70E740481C1C}">
+                                <a14:useLocalDpi xmlns:a14="http://schemas.microsoft.com/office/drawing/2010/main" val="0"/>
+                              </a:ext>
+                            </a:extLst>
+                          </a:blip>
+                          <a:stretch>
+                            <a:fillRect/>
+                          </a:stretch>
+                        </pic:blipFill>
+                        <pic:spPr>
+                          <a:xfrm>
+                            <a:off x="0" y="0"/>
+                            <a:ext cx="3378515" cy="1721470"/>
+                          </a:xfrm>
+                          <a:prstGeom prst="rect">
+                            <a:avLst/>
+                          </a:prstGeom>
+                        </pic:spPr>
+                      </pic:pic>
+                    </a:graphicData>
+                  </a:graphic>
+                </wp:inline>
+              </w:drawing>
+            </w:r>
           </w:p>
         </w:tc>
       </w:tr>

</xml_diff>

<commit_message>
versions 3 and 4
(These versions are merged because version 4 was only a very small change).
In these versions I added functionality to rate multiple movies. To do this I added next and back buttons, which allow the user to cycle through the movies.
</commit_message>
<xml_diff>
--- a/Testing and Evidence Log.docx
+++ b/Testing and Evidence Log.docx
@@ -155,7 +155,25 @@
                 <w:szCs w:val="22"/>
                 <w:lang w:val="en-AU"/>
               </w:rPr>
-              <w:t xml:space="preserve">Here is the testing plan I set up for the first section of the program that I want to get working. For now, I will just code it so that the program prints to the shell so I know that it is rating. </w:t>
+              <w:t xml:space="preserve">Here is the testing plan I set up for the first section of the program that I want to get working. For now, I will just code it so that the program prints to the </w:t>
+            </w:r>
+            <w:proofErr w:type="gramStart"/>
+            <w:r>
+              <w:rPr>
+                <w:sz w:val="22"/>
+                <w:szCs w:val="22"/>
+                <w:lang w:val="en-AU"/>
+              </w:rPr>
+              <w:t>shell</w:t>
+            </w:r>
+            <w:proofErr w:type="gramEnd"/>
+            <w:r>
+              <w:rPr>
+                <w:sz w:val="22"/>
+                <w:szCs w:val="22"/>
+                <w:lang w:val="en-AU"/>
+              </w:rPr>
+              <w:t xml:space="preserve"> so I know that it is rating. </w:t>
             </w:r>
             <w:r>
               <w:rPr>
@@ -321,7 +339,25 @@
                 <w:szCs w:val="22"/>
                 <w:lang w:val="en-AU"/>
               </w:rPr>
-              <w:t>The program should print rating  1 into the shell</w:t>
+              <w:t xml:space="preserve">The program should print </w:t>
+            </w:r>
+            <w:proofErr w:type="gramStart"/>
+            <w:r>
+              <w:rPr>
+                <w:sz w:val="22"/>
+                <w:szCs w:val="22"/>
+                <w:lang w:val="en-AU"/>
+              </w:rPr>
+              <w:t>rating  1</w:t>
+            </w:r>
+            <w:proofErr w:type="gramEnd"/>
+            <w:r>
+              <w:rPr>
+                <w:sz w:val="22"/>
+                <w:szCs w:val="22"/>
+                <w:lang w:val="en-AU"/>
+              </w:rPr>
+              <w:t xml:space="preserve"> into the shell</w:t>
             </w:r>
           </w:p>
           <w:p>
@@ -365,7 +401,25 @@
                 <w:szCs w:val="22"/>
                 <w:lang w:val="en-AU"/>
               </w:rPr>
-              <w:t>The program should print rating  2 into the shell</w:t>
+              <w:t xml:space="preserve">The program should print </w:t>
+            </w:r>
+            <w:proofErr w:type="gramStart"/>
+            <w:r>
+              <w:rPr>
+                <w:sz w:val="22"/>
+                <w:szCs w:val="22"/>
+                <w:lang w:val="en-AU"/>
+              </w:rPr>
+              <w:t>rating  2</w:t>
+            </w:r>
+            <w:proofErr w:type="gramEnd"/>
+            <w:r>
+              <w:rPr>
+                <w:sz w:val="22"/>
+                <w:szCs w:val="22"/>
+                <w:lang w:val="en-AU"/>
+              </w:rPr>
+              <w:t xml:space="preserve"> into the shell</w:t>
             </w:r>
           </w:p>
           <w:p>
@@ -409,7 +463,25 @@
                 <w:szCs w:val="22"/>
                 <w:lang w:val="en-AU"/>
               </w:rPr>
-              <w:t>The program should print rating  3 into the shell</w:t>
+              <w:t xml:space="preserve">The program should print </w:t>
+            </w:r>
+            <w:proofErr w:type="gramStart"/>
+            <w:r>
+              <w:rPr>
+                <w:sz w:val="22"/>
+                <w:szCs w:val="22"/>
+                <w:lang w:val="en-AU"/>
+              </w:rPr>
+              <w:t>rating  3</w:t>
+            </w:r>
+            <w:proofErr w:type="gramEnd"/>
+            <w:r>
+              <w:rPr>
+                <w:sz w:val="22"/>
+                <w:szCs w:val="22"/>
+                <w:lang w:val="en-AU"/>
+              </w:rPr>
+              <w:t xml:space="preserve"> into the shell</w:t>
             </w:r>
           </w:p>
           <w:p>
@@ -453,7 +525,25 @@
                 <w:szCs w:val="22"/>
                 <w:lang w:val="en-AU"/>
               </w:rPr>
-              <w:t>The program should print rating  4 into the shell</w:t>
+              <w:t xml:space="preserve">The program should print </w:t>
+            </w:r>
+            <w:proofErr w:type="gramStart"/>
+            <w:r>
+              <w:rPr>
+                <w:sz w:val="22"/>
+                <w:szCs w:val="22"/>
+                <w:lang w:val="en-AU"/>
+              </w:rPr>
+              <w:t>rating  4</w:t>
+            </w:r>
+            <w:proofErr w:type="gramEnd"/>
+            <w:r>
+              <w:rPr>
+                <w:sz w:val="22"/>
+                <w:szCs w:val="22"/>
+                <w:lang w:val="en-AU"/>
+              </w:rPr>
+              <w:t xml:space="preserve"> into the shell</w:t>
             </w:r>
           </w:p>
           <w:p>
@@ -497,7 +587,25 @@
                 <w:szCs w:val="22"/>
                 <w:lang w:val="en-AU"/>
               </w:rPr>
-              <w:t>The program should print rating  5 into the shell</w:t>
+              <w:t xml:space="preserve">The program should print </w:t>
+            </w:r>
+            <w:proofErr w:type="gramStart"/>
+            <w:r>
+              <w:rPr>
+                <w:sz w:val="22"/>
+                <w:szCs w:val="22"/>
+                <w:lang w:val="en-AU"/>
+              </w:rPr>
+              <w:t>rating  5</w:t>
+            </w:r>
+            <w:proofErr w:type="gramEnd"/>
+            <w:r>
+              <w:rPr>
+                <w:sz w:val="22"/>
+                <w:szCs w:val="22"/>
+                <w:lang w:val="en-AU"/>
+              </w:rPr>
+              <w:t xml:space="preserve"> into the shell</w:t>
             </w:r>
           </w:p>
         </w:tc>
@@ -774,7 +882,45 @@
                 <w:szCs w:val="22"/>
                 <w:lang w:val="en-AU"/>
               </w:rPr>
-              <w:t>The first problem was that pressing different radio buttons did not change the variable they were assigned to. This was because they were assigned to a regular variable, and not a StringVar. This was simple fix, I changed self.rating to a StringVar and when I printed it in the printrate command, I put .get() at the end of it so it would actually print out the value I wanted.</w:t>
+              <w:t xml:space="preserve">The first problem was that pressing different radio buttons did not change the variable they were assigned to. This was because they were assigned to a regular variable, and not a StringVar. This was simple fix, I changed </w:t>
+            </w:r>
+            <w:proofErr w:type="spellStart"/>
+            <w:proofErr w:type="gramStart"/>
+            <w:r>
+              <w:rPr>
+                <w:sz w:val="22"/>
+                <w:szCs w:val="22"/>
+                <w:lang w:val="en-AU"/>
+              </w:rPr>
+              <w:t>self.rating</w:t>
+            </w:r>
+            <w:proofErr w:type="spellEnd"/>
+            <w:proofErr w:type="gramEnd"/>
+            <w:r>
+              <w:rPr>
+                <w:sz w:val="22"/>
+                <w:szCs w:val="22"/>
+                <w:lang w:val="en-AU"/>
+              </w:rPr>
+              <w:t xml:space="preserve"> to a StringVar and when I printed it in the </w:t>
+            </w:r>
+            <w:proofErr w:type="spellStart"/>
+            <w:r>
+              <w:rPr>
+                <w:sz w:val="22"/>
+                <w:szCs w:val="22"/>
+                <w:lang w:val="en-AU"/>
+              </w:rPr>
+              <w:t>printrate</w:t>
+            </w:r>
+            <w:proofErr w:type="spellEnd"/>
+            <w:r>
+              <w:rPr>
+                <w:sz w:val="22"/>
+                <w:szCs w:val="22"/>
+                <w:lang w:val="en-AU"/>
+              </w:rPr>
+              <w:t xml:space="preserve"> command, I put .get() at the end of it so it would actually print out the value I wanted.</w:t>
             </w:r>
           </w:p>
           <w:p>
@@ -799,7 +945,25 @@
                 <w:szCs w:val="22"/>
                 <w:lang w:val="en-AU"/>
               </w:rPr>
-              <w:t xml:space="preserve"> I fixed this by adding padding to the radio button frame and the “Your Rating:” label, and aligning that label to the north and the radio buttons to the west.</w:t>
+              <w:t xml:space="preserve"> I fixed this by adding padding to the radio button frame and the “Your Rating:” </w:t>
+            </w:r>
+            <w:proofErr w:type="gramStart"/>
+            <w:r>
+              <w:rPr>
+                <w:sz w:val="22"/>
+                <w:szCs w:val="22"/>
+                <w:lang w:val="en-AU"/>
+              </w:rPr>
+              <w:t>label, and</w:t>
+            </w:r>
+            <w:proofErr w:type="gramEnd"/>
+            <w:r>
+              <w:rPr>
+                <w:sz w:val="22"/>
+                <w:szCs w:val="22"/>
+                <w:lang w:val="en-AU"/>
+              </w:rPr>
+              <w:t xml:space="preserve"> aligning that label to the north and the radio buttons to the west.</w:t>
             </w:r>
           </w:p>
         </w:tc>
@@ -993,7 +1157,16 @@
                 <w:szCs w:val="22"/>
                 <w:lang w:val="en-AU"/>
               </w:rPr>
-              <w:t>To check that everything was working before I moved onto the next component of the program, I went through the small testing plan I created (two log entries ago). The video for this is in the videos folder, entitled “TESTING 1 – RADIO BUTTONS”.</w:t>
+              <w:t xml:space="preserve">To check that everything was working before I moved onto the next component of the program, I went through the small testing plan I created (two log entries ago). The video for this is in the videos folder, entitled </w:t>
+            </w:r>
+            <w:r>
+              <w:rPr>
+                <w:color w:val="FF0000"/>
+                <w:sz w:val="22"/>
+                <w:szCs w:val="22"/>
+                <w:lang w:val="en-AU"/>
+              </w:rPr>
+              <w:t>“TESTING 1 – RADIO BUTTONS”.</w:t>
             </w:r>
           </w:p>
           <w:p>
@@ -1012,8 +1185,6 @@
               </w:rPr>
               <w:t>With the testing done, I had finished the first programming component of the program. I could now get to work on the next one.</w:t>
             </w:r>
-            <w:bookmarkStart w:id="0" w:name="_GoBack"/>
-            <w:bookmarkEnd w:id="0"/>
           </w:p>
         </w:tc>
         <w:tc>
@@ -1093,6 +1264,23 @@
                 <w:lang w:val="en-AU"/>
               </w:rPr>
             </w:pPr>
+            <w:r>
+              <w:rPr>
+                <w:sz w:val="22"/>
+                <w:szCs w:val="22"/>
+                <w:lang w:val="en-AU"/>
+              </w:rPr>
+              <w:t xml:space="preserve">Here is the loose testing plan I set up for the second section of the program. Essentially, it’s the same as with one movie, but here I have listed some other things that I need to be aware of. This is to do with the next and back buttons, </w:t>
+            </w:r>
+            <w:r>
+              <w:rPr>
+                <w:sz w:val="22"/>
+                <w:szCs w:val="22"/>
+                <w:lang w:val="en-AU"/>
+              </w:rPr>
+              <w:lastRenderedPageBreak/>
+              <w:t>and when they should be disabled, and how movie ratings should be able to be kept as the default if they haven’t been rated, and how ratings for each movie should not be forgotten.</w:t>
+            </w:r>
           </w:p>
         </w:tc>
         <w:tc>
@@ -1107,6 +1295,188 @@
                 <w:lang w:val="en-AU"/>
               </w:rPr>
             </w:pPr>
+            <w:r>
+              <w:rPr>
+                <w:sz w:val="22"/>
+                <w:szCs w:val="22"/>
+                <w:lang w:val="en-AU"/>
+              </w:rPr>
+              <w:lastRenderedPageBreak/>
+              <w:t>Test Plan for Multiple Movies:</w:t>
+            </w:r>
+          </w:p>
+          <w:p>
+            <w:pPr>
+              <w:pStyle w:val="ListParagraph"/>
+              <w:numPr>
+                <w:ilvl w:val="0"/>
+                <w:numId w:val="2"/>
+              </w:numPr>
+              <w:rPr>
+                <w:sz w:val="22"/>
+                <w:szCs w:val="22"/>
+                <w:lang w:val="en-AU"/>
+              </w:rPr>
+            </w:pPr>
+            <w:r>
+              <w:rPr>
+                <w:sz w:val="22"/>
+                <w:szCs w:val="22"/>
+                <w:lang w:val="en-AU"/>
+              </w:rPr>
+              <w:t>Press next button repeatedly</w:t>
+            </w:r>
+          </w:p>
+          <w:p>
+            <w:pPr>
+              <w:pStyle w:val="ListParagraph"/>
+              <w:numPr>
+                <w:ilvl w:val="1"/>
+                <w:numId w:val="2"/>
+              </w:numPr>
+              <w:rPr>
+                <w:sz w:val="22"/>
+                <w:szCs w:val="22"/>
+                <w:lang w:val="en-AU"/>
+              </w:rPr>
+            </w:pPr>
+            <w:r>
+              <w:rPr>
+                <w:sz w:val="22"/>
+                <w:szCs w:val="22"/>
+                <w:lang w:val="en-AU"/>
+              </w:rPr>
+              <w:t>Should switch movies until it reaches the last one in the list, where the button will then disable.</w:t>
+            </w:r>
+          </w:p>
+          <w:p>
+            <w:pPr>
+              <w:pStyle w:val="ListParagraph"/>
+              <w:numPr>
+                <w:ilvl w:val="0"/>
+                <w:numId w:val="2"/>
+              </w:numPr>
+              <w:rPr>
+                <w:sz w:val="22"/>
+                <w:szCs w:val="22"/>
+                <w:lang w:val="en-AU"/>
+              </w:rPr>
+            </w:pPr>
+            <w:r>
+              <w:rPr>
+                <w:sz w:val="20"/>
+                <w:szCs w:val="20"/>
+                <w:lang w:val="en-AU"/>
+              </w:rPr>
+              <w:t>Press back button repeatedly</w:t>
+            </w:r>
+          </w:p>
+          <w:p>
+            <w:pPr>
+              <w:pStyle w:val="ListParagraph"/>
+              <w:numPr>
+                <w:ilvl w:val="1"/>
+                <w:numId w:val="2"/>
+              </w:numPr>
+              <w:rPr>
+                <w:sz w:val="22"/>
+                <w:szCs w:val="22"/>
+                <w:lang w:val="en-AU"/>
+              </w:rPr>
+            </w:pPr>
+            <w:r>
+              <w:rPr>
+                <w:sz w:val="22"/>
+                <w:szCs w:val="22"/>
+                <w:lang w:val="en-AU"/>
+              </w:rPr>
+              <w:t>Should switch movies until it reaches the first one in the list, where the button will then disable</w:t>
+            </w:r>
+          </w:p>
+          <w:p>
+            <w:pPr>
+              <w:pStyle w:val="ListParagraph"/>
+              <w:numPr>
+                <w:ilvl w:val="0"/>
+                <w:numId w:val="2"/>
+              </w:numPr>
+              <w:rPr>
+                <w:sz w:val="22"/>
+                <w:szCs w:val="22"/>
+                <w:lang w:val="en-AU"/>
+              </w:rPr>
+            </w:pPr>
+            <w:r>
+              <w:rPr>
+                <w:sz w:val="22"/>
+                <w:szCs w:val="22"/>
+                <w:lang w:val="en-AU"/>
+              </w:rPr>
+              <w:t>Rate all but one movie</w:t>
+            </w:r>
+          </w:p>
+          <w:p>
+            <w:pPr>
+              <w:pStyle w:val="ListParagraph"/>
+              <w:numPr>
+                <w:ilvl w:val="1"/>
+                <w:numId w:val="2"/>
+              </w:numPr>
+              <w:rPr>
+                <w:sz w:val="22"/>
+                <w:szCs w:val="22"/>
+                <w:lang w:val="en-AU"/>
+              </w:rPr>
+            </w:pPr>
+            <w:r>
+              <w:rPr>
+                <w:sz w:val="22"/>
+                <w:szCs w:val="22"/>
+                <w:lang w:val="en-AU"/>
+              </w:rPr>
+              <w:lastRenderedPageBreak/>
+              <w:t>Should keep the rating for the unrated movie as No Rating, but the others should have ratings</w:t>
+            </w:r>
+          </w:p>
+          <w:p>
+            <w:pPr>
+              <w:pStyle w:val="ListParagraph"/>
+              <w:numPr>
+                <w:ilvl w:val="0"/>
+                <w:numId w:val="2"/>
+              </w:numPr>
+              <w:rPr>
+                <w:sz w:val="22"/>
+                <w:szCs w:val="22"/>
+                <w:lang w:val="en-AU"/>
+              </w:rPr>
+            </w:pPr>
+            <w:r>
+              <w:rPr>
+                <w:sz w:val="22"/>
+                <w:szCs w:val="22"/>
+                <w:lang w:val="en-AU"/>
+              </w:rPr>
+              <w:t xml:space="preserve">[Note that the ratings for each movie should save – if I rate one movie as three and then rate another movie and return to that first one, it should still be rated as three, with the </w:t>
+            </w:r>
+            <w:proofErr w:type="gramStart"/>
+            <w:r>
+              <w:rPr>
+                <w:sz w:val="22"/>
+                <w:szCs w:val="22"/>
+                <w:lang w:val="en-AU"/>
+              </w:rPr>
+              <w:t>three radio</w:t>
+            </w:r>
+            <w:proofErr w:type="gramEnd"/>
+            <w:r>
+              <w:rPr>
+                <w:sz w:val="22"/>
+                <w:szCs w:val="22"/>
+                <w:lang w:val="en-AU"/>
+              </w:rPr>
+              <w:t xml:space="preserve"> button selected]</w:t>
+            </w:r>
           </w:p>
         </w:tc>
       </w:tr>
@@ -1123,6 +1493,113 @@
                 <w:lang w:val="en-AU"/>
               </w:rPr>
             </w:pPr>
+            <w:r>
+              <w:rPr>
+                <w:sz w:val="22"/>
+                <w:szCs w:val="22"/>
+                <w:lang w:val="en-AU"/>
+              </w:rPr>
+              <w:lastRenderedPageBreak/>
+              <w:t>In version three, I added some more movies so there were four movies in total to cycle through.</w:t>
+            </w:r>
+            <w:r>
+              <w:rPr>
+                <w:sz w:val="22"/>
+                <w:szCs w:val="22"/>
+                <w:lang w:val="en-AU"/>
+              </w:rPr>
+              <w:t xml:space="preserve"> I added back and next buttons, though at this point the back button does not do anything.</w:t>
+            </w:r>
+            <w:r>
+              <w:rPr>
+                <w:sz w:val="22"/>
+                <w:szCs w:val="22"/>
+                <w:lang w:val="en-AU"/>
+              </w:rPr>
+              <w:t xml:space="preserve"> The next button, however, calls a </w:t>
+            </w:r>
+            <w:r>
+              <w:rPr>
+                <w:sz w:val="22"/>
+                <w:szCs w:val="22"/>
+                <w:lang w:val="en-AU"/>
+              </w:rPr>
+              <w:t>method</w:t>
+            </w:r>
+            <w:r>
+              <w:rPr>
+                <w:sz w:val="22"/>
+                <w:szCs w:val="22"/>
+                <w:lang w:val="en-AU"/>
+              </w:rPr>
+              <w:t xml:space="preserve"> called “go_next” when it is pressed. </w:t>
+            </w:r>
+            <w:r>
+              <w:rPr>
+                <w:sz w:val="22"/>
+                <w:szCs w:val="22"/>
+                <w:lang w:val="en-AU"/>
+              </w:rPr>
+              <w:t xml:space="preserve">This adds one to the “position” </w:t>
+            </w:r>
+            <w:proofErr w:type="gramStart"/>
+            <w:r>
+              <w:rPr>
+                <w:sz w:val="22"/>
+                <w:szCs w:val="22"/>
+                <w:lang w:val="en-AU"/>
+              </w:rPr>
+              <w:t>variable, and</w:t>
+            </w:r>
+            <w:proofErr w:type="gramEnd"/>
+            <w:r>
+              <w:rPr>
+                <w:sz w:val="22"/>
+                <w:szCs w:val="22"/>
+                <w:lang w:val="en-AU"/>
+              </w:rPr>
+              <w:t xml:space="preserve"> changes the relevant label and variable so that the user can rate the next movie. It also calls another </w:t>
+            </w:r>
+            <w:r>
+              <w:rPr>
+                <w:sz w:val="22"/>
+                <w:szCs w:val="22"/>
+                <w:lang w:val="en-AU"/>
+              </w:rPr>
+              <w:t>method</w:t>
+            </w:r>
+            <w:r>
+              <w:rPr>
+                <w:sz w:val="22"/>
+                <w:szCs w:val="22"/>
+                <w:lang w:val="en-AU"/>
+              </w:rPr>
+              <w:t xml:space="preserve"> called “check_pos”. </w:t>
+            </w:r>
+            <w:r>
+              <w:rPr>
+                <w:sz w:val="22"/>
+                <w:szCs w:val="22"/>
+                <w:lang w:val="en-AU"/>
+              </w:rPr>
+              <w:t xml:space="preserve">This </w:t>
+            </w:r>
+            <w:r>
+              <w:rPr>
+                <w:sz w:val="22"/>
+                <w:szCs w:val="22"/>
+                <w:lang w:val="en-AU"/>
+              </w:rPr>
+              <w:t>method</w:t>
+            </w:r>
+            <w:r>
+              <w:rPr>
+                <w:sz w:val="22"/>
+                <w:szCs w:val="22"/>
+                <w:lang w:val="en-AU"/>
+              </w:rPr>
+              <w:t xml:space="preserve"> checks the position variable and, if it is on the last movie in the list, will disable the next button to prevent the user pressing it again and prompting an error message.</w:t>
+            </w:r>
           </w:p>
         </w:tc>
         <w:tc>
@@ -1137,6 +1614,228 @@
                 <w:lang w:val="en-AU"/>
               </w:rPr>
             </w:pPr>
+            <w:r>
+              <w:rPr>
+                <w:noProof/>
+                <w:sz w:val="22"/>
+                <w:szCs w:val="22"/>
+                <w:lang w:val="en-AU"/>
+              </w:rPr>
+              <w:drawing>
+                <wp:inline distT="0" distB="0" distL="0" distR="0" wp14:anchorId="47DC805D" wp14:editId="3328E72A">
+                  <wp:extent cx="2845014" cy="490807"/>
+                  <wp:effectExtent l="0" t="0" r="0" b="5080"/>
+                  <wp:docPr id="10" name="Picture 10"/>
+                  <wp:cNvGraphicFramePr>
+                    <a:graphicFrameLocks xmlns:a="http://schemas.openxmlformats.org/drawingml/2006/main" noChangeAspect="1"/>
+                  </wp:cNvGraphicFramePr>
+                  <a:graphic xmlns:a="http://schemas.openxmlformats.org/drawingml/2006/main">
+                    <a:graphicData uri="http://schemas.openxmlformats.org/drawingml/2006/picture">
+                      <pic:pic xmlns:pic="http://schemas.openxmlformats.org/drawingml/2006/picture">
+                        <pic:nvPicPr>
+                          <pic:cNvPr id="10" name="Screen Shot 2021-04-21 at 12.24.41 PM.png"/>
+                          <pic:cNvPicPr/>
+                        </pic:nvPicPr>
+                        <pic:blipFill>
+                          <a:blip r:embed="rId13">
+                            <a:extLst>
+                              <a:ext uri="{28A0092B-C50C-407E-A947-70E740481C1C}">
+                                <a14:useLocalDpi xmlns:a14="http://schemas.microsoft.com/office/drawing/2010/main" val="0"/>
+                              </a:ext>
+                            </a:extLst>
+                          </a:blip>
+                          <a:stretch>
+                            <a:fillRect/>
+                          </a:stretch>
+                        </pic:blipFill>
+                        <pic:spPr>
+                          <a:xfrm>
+                            <a:off x="0" y="0"/>
+                            <a:ext cx="2898325" cy="500004"/>
+                          </a:xfrm>
+                          <a:prstGeom prst="rect">
+                            <a:avLst/>
+                          </a:prstGeom>
+                        </pic:spPr>
+                      </pic:pic>
+                    </a:graphicData>
+                  </a:graphic>
+                </wp:inline>
+              </w:drawing>
+            </w:r>
+            <w:r>
+              <w:rPr>
+                <w:noProof/>
+                <w:sz w:val="22"/>
+                <w:szCs w:val="22"/>
+                <w:lang w:val="en-AU"/>
+              </w:rPr>
+              <w:drawing>
+                <wp:inline distT="0" distB="0" distL="0" distR="0" wp14:anchorId="61F62B47" wp14:editId="296854D5">
+                  <wp:extent cx="3665284" cy="572142"/>
+                  <wp:effectExtent l="0" t="0" r="5080" b="0"/>
+                  <wp:docPr id="11" name="Picture 11"/>
+                  <wp:cNvGraphicFramePr>
+                    <a:graphicFrameLocks xmlns:a="http://schemas.openxmlformats.org/drawingml/2006/main" noChangeAspect="1"/>
+                  </wp:cNvGraphicFramePr>
+                  <a:graphic xmlns:a="http://schemas.openxmlformats.org/drawingml/2006/main">
+                    <a:graphicData uri="http://schemas.openxmlformats.org/drawingml/2006/picture">
+                      <pic:pic xmlns:pic="http://schemas.openxmlformats.org/drawingml/2006/picture">
+                        <pic:nvPicPr>
+                          <pic:cNvPr id="11" name="Screen Shot 2021-04-21 at 12.24.31 PM.png"/>
+                          <pic:cNvPicPr/>
+                        </pic:nvPicPr>
+                        <pic:blipFill>
+                          <a:blip r:embed="rId14">
+                            <a:extLst>
+                              <a:ext uri="{28A0092B-C50C-407E-A947-70E740481C1C}">
+                                <a14:useLocalDpi xmlns:a14="http://schemas.microsoft.com/office/drawing/2010/main" val="0"/>
+                              </a:ext>
+                            </a:extLst>
+                          </a:blip>
+                          <a:stretch>
+                            <a:fillRect/>
+                          </a:stretch>
+                        </pic:blipFill>
+                        <pic:spPr>
+                          <a:xfrm>
+                            <a:off x="0" y="0"/>
+                            <a:ext cx="3800758" cy="593289"/>
+                          </a:xfrm>
+                          <a:prstGeom prst="rect">
+                            <a:avLst/>
+                          </a:prstGeom>
+                        </pic:spPr>
+                      </pic:pic>
+                    </a:graphicData>
+                  </a:graphic>
+                </wp:inline>
+              </w:drawing>
+            </w:r>
+            <w:r>
+              <w:rPr>
+                <w:noProof/>
+                <w:sz w:val="22"/>
+                <w:szCs w:val="22"/>
+                <w:lang w:val="en-AU"/>
+              </w:rPr>
+              <w:drawing>
+                <wp:inline distT="0" distB="0" distL="0" distR="0" wp14:anchorId="673FDE0E" wp14:editId="280467F6">
+                  <wp:extent cx="3222705" cy="1517029"/>
+                  <wp:effectExtent l="0" t="0" r="3175" b="0"/>
+                  <wp:docPr id="12" name="Picture 12"/>
+                  <wp:cNvGraphicFramePr>
+                    <a:graphicFrameLocks xmlns:a="http://schemas.openxmlformats.org/drawingml/2006/main" noChangeAspect="1"/>
+                  </wp:cNvGraphicFramePr>
+                  <a:graphic xmlns:a="http://schemas.openxmlformats.org/drawingml/2006/main">
+                    <a:graphicData uri="http://schemas.openxmlformats.org/drawingml/2006/picture">
+                      <pic:pic xmlns:pic="http://schemas.openxmlformats.org/drawingml/2006/picture">
+                        <pic:nvPicPr>
+                          <pic:cNvPr id="12" name="Screen Shot 2021-04-21 at 12.24.51 PM.png"/>
+                          <pic:cNvPicPr/>
+                        </pic:nvPicPr>
+                        <pic:blipFill>
+                          <a:blip r:embed="rId15">
+                            <a:extLst>
+                              <a:ext uri="{28A0092B-C50C-407E-A947-70E740481C1C}">
+                                <a14:useLocalDpi xmlns:a14="http://schemas.microsoft.com/office/drawing/2010/main" val="0"/>
+                              </a:ext>
+                            </a:extLst>
+                          </a:blip>
+                          <a:stretch>
+                            <a:fillRect/>
+                          </a:stretch>
+                        </pic:blipFill>
+                        <pic:spPr>
+                          <a:xfrm>
+                            <a:off x="0" y="0"/>
+                            <a:ext cx="3245064" cy="1527554"/>
+                          </a:xfrm>
+                          <a:prstGeom prst="rect">
+                            <a:avLst/>
+                          </a:prstGeom>
+                        </pic:spPr>
+                      </pic:pic>
+                    </a:graphicData>
+                  </a:graphic>
+                </wp:inline>
+              </w:drawing>
+            </w:r>
+            <w:r>
+              <w:rPr>
+                <w:noProof/>
+                <w:sz w:val="22"/>
+                <w:szCs w:val="22"/>
+                <w:lang w:val="en-AU"/>
+              </w:rPr>
+              <w:drawing>
+                <wp:inline distT="0" distB="0" distL="0" distR="0" wp14:anchorId="27171814" wp14:editId="20A6F74A">
+                  <wp:extent cx="1232007" cy="1257674"/>
+                  <wp:effectExtent l="0" t="0" r="0" b="0"/>
+                  <wp:docPr id="13" name="Picture 13"/>
+                  <wp:cNvGraphicFramePr>
+                    <a:graphicFrameLocks xmlns:a="http://schemas.openxmlformats.org/drawingml/2006/main" noChangeAspect="1"/>
+                  </wp:cNvGraphicFramePr>
+                  <a:graphic xmlns:a="http://schemas.openxmlformats.org/drawingml/2006/main">
+                    <a:graphicData uri="http://schemas.openxmlformats.org/drawingml/2006/picture">
+                      <pic:pic xmlns:pic="http://schemas.openxmlformats.org/drawingml/2006/picture">
+                        <pic:nvPicPr>
+                          <pic:cNvPr id="13" name="Screen Shot 2021-04-21 at 12.25.03 PM.png"/>
+                          <pic:cNvPicPr/>
+                        </pic:nvPicPr>
+                        <pic:blipFill>
+                          <a:blip r:embed="rId16">
+                            <a:extLst>
+                              <a:ext uri="{28A0092B-C50C-407E-A947-70E740481C1C}">
+                                <a14:useLocalDpi xmlns:a14="http://schemas.microsoft.com/office/drawing/2010/main" val="0"/>
+                              </a:ext>
+                            </a:extLst>
+                          </a:blip>
+                          <a:stretch>
+                            <a:fillRect/>
+                          </a:stretch>
+                        </pic:blipFill>
+                        <pic:spPr>
+                          <a:xfrm>
+                            <a:off x="0" y="0"/>
+                            <a:ext cx="1242665" cy="1268554"/>
+                          </a:xfrm>
+                          <a:prstGeom prst="rect">
+                            <a:avLst/>
+                          </a:prstGeom>
+                        </pic:spPr>
+                      </pic:pic>
+                    </a:graphicData>
+                  </a:graphic>
+                </wp:inline>
+              </w:drawing>
+            </w:r>
+            <w:r>
+              <w:rPr>
+                <w:sz w:val="22"/>
+                <w:szCs w:val="22"/>
+                <w:lang w:val="en-AU"/>
+              </w:rPr>
+              <w:t xml:space="preserve"> </w:t>
+            </w:r>
+          </w:p>
+          <w:p>
+            <w:pPr>
+              <w:rPr>
+                <w:sz w:val="22"/>
+                <w:szCs w:val="22"/>
+                <w:lang w:val="en-AU"/>
+              </w:rPr>
+            </w:pPr>
+            <w:r>
+              <w:rPr>
+                <w:color w:val="FF0000"/>
+                <w:sz w:val="22"/>
+                <w:szCs w:val="22"/>
+                <w:lang w:val="en-AU"/>
+              </w:rPr>
+              <w:t>Testing video in videos folder as “TESTING 2A – NEXT BUTTON”</w:t>
+            </w:r>
           </w:p>
         </w:tc>
       </w:tr>
@@ -1153,6 +1852,22 @@
                 <w:lang w:val="en-AU"/>
               </w:rPr>
             </w:pPr>
+            <w:r>
+              <w:rPr>
+                <w:sz w:val="22"/>
+                <w:szCs w:val="22"/>
+                <w:lang w:val="en-AU"/>
+              </w:rPr>
+              <w:t xml:space="preserve">In version 4, I got the back button to work. </w:t>
+            </w:r>
+            <w:r>
+              <w:rPr>
+                <w:sz w:val="22"/>
+                <w:szCs w:val="22"/>
+                <w:lang w:val="en-AU"/>
+              </w:rPr>
+              <w:t>The back button calls the “go_back” method. This functions almost identically the same as “go_next”, but it puts the position back by one. I added some code to “check_pos” so that it also checks if it is on the first movie in the list, and then disables the back button to prevent errors. Because the program starts on the first movie in the list, the back button is disabled by default at creation.</w:t>
+            </w:r>
           </w:p>
         </w:tc>
         <w:tc>
@@ -1162,6 +1877,243 @@
           <w:p>
             <w:pPr>
               <w:rPr>
+                <w:sz w:val="22"/>
+                <w:szCs w:val="22"/>
+                <w:lang w:val="en-AU"/>
+              </w:rPr>
+            </w:pPr>
+            <w:r>
+              <w:rPr>
+                <w:noProof/>
+                <w:sz w:val="22"/>
+                <w:szCs w:val="22"/>
+                <w:lang w:val="en-AU"/>
+              </w:rPr>
+              <w:drawing>
+                <wp:inline distT="0" distB="0" distL="0" distR="0" wp14:anchorId="60C99FEF" wp14:editId="2B93E218">
+                  <wp:extent cx="3643252" cy="255270"/>
+                  <wp:effectExtent l="0" t="0" r="1905" b="0"/>
+                  <wp:docPr id="14" name="Picture 14"/>
+                  <wp:cNvGraphicFramePr>
+                    <a:graphicFrameLocks xmlns:a="http://schemas.openxmlformats.org/drawingml/2006/main" noChangeAspect="1"/>
+                  </wp:cNvGraphicFramePr>
+                  <a:graphic xmlns:a="http://schemas.openxmlformats.org/drawingml/2006/main">
+                    <a:graphicData uri="http://schemas.openxmlformats.org/drawingml/2006/picture">
+                      <pic:pic xmlns:pic="http://schemas.openxmlformats.org/drawingml/2006/picture">
+                        <pic:nvPicPr>
+                          <pic:cNvPr id="14" name="Screen Shot 2021-04-21 at 2.13.02 PM.png"/>
+                          <pic:cNvPicPr/>
+                        </pic:nvPicPr>
+                        <pic:blipFill>
+                          <a:blip r:embed="rId17">
+                            <a:extLst>
+                              <a:ext uri="{28A0092B-C50C-407E-A947-70E740481C1C}">
+                                <a14:useLocalDpi xmlns:a14="http://schemas.microsoft.com/office/drawing/2010/main" val="0"/>
+                              </a:ext>
+                            </a:extLst>
+                          </a:blip>
+                          <a:stretch>
+                            <a:fillRect/>
+                          </a:stretch>
+                        </pic:blipFill>
+                        <pic:spPr>
+                          <a:xfrm>
+                            <a:off x="0" y="0"/>
+                            <a:ext cx="3685396" cy="258223"/>
+                          </a:xfrm>
+                          <a:prstGeom prst="rect">
+                            <a:avLst/>
+                          </a:prstGeom>
+                        </pic:spPr>
+                      </pic:pic>
+                    </a:graphicData>
+                  </a:graphic>
+                </wp:inline>
+              </w:drawing>
+            </w:r>
+            <w:r>
+              <w:rPr>
+                <w:noProof/>
+                <w:sz w:val="22"/>
+                <w:szCs w:val="22"/>
+                <w:lang w:val="en-AU"/>
+              </w:rPr>
+              <w:drawing>
+                <wp:inline distT="0" distB="0" distL="0" distR="0" wp14:anchorId="1FFDFD29" wp14:editId="74BF1661">
+                  <wp:extent cx="3353334" cy="1524243"/>
+                  <wp:effectExtent l="0" t="0" r="0" b="0"/>
+                  <wp:docPr id="15" name="Picture 15"/>
+                  <wp:cNvGraphicFramePr>
+                    <a:graphicFrameLocks xmlns:a="http://schemas.openxmlformats.org/drawingml/2006/main" noChangeAspect="1"/>
+                  </wp:cNvGraphicFramePr>
+                  <a:graphic xmlns:a="http://schemas.openxmlformats.org/drawingml/2006/main">
+                    <a:graphicData uri="http://schemas.openxmlformats.org/drawingml/2006/picture">
+                      <pic:pic xmlns:pic="http://schemas.openxmlformats.org/drawingml/2006/picture">
+                        <pic:nvPicPr>
+                          <pic:cNvPr id="15" name="Screen Shot 2021-04-21 at 2.12.54 PM.png"/>
+                          <pic:cNvPicPr/>
+                        </pic:nvPicPr>
+                        <pic:blipFill>
+                          <a:blip r:embed="rId18">
+                            <a:extLst>
+                              <a:ext uri="{28A0092B-C50C-407E-A947-70E740481C1C}">
+                                <a14:useLocalDpi xmlns:a14="http://schemas.microsoft.com/office/drawing/2010/main" val="0"/>
+                              </a:ext>
+                            </a:extLst>
+                          </a:blip>
+                          <a:stretch>
+                            <a:fillRect/>
+                          </a:stretch>
+                        </pic:blipFill>
+                        <pic:spPr>
+                          <a:xfrm>
+                            <a:off x="0" y="0"/>
+                            <a:ext cx="3396705" cy="1543957"/>
+                          </a:xfrm>
+                          <a:prstGeom prst="rect">
+                            <a:avLst/>
+                          </a:prstGeom>
+                        </pic:spPr>
+                      </pic:pic>
+                    </a:graphicData>
+                  </a:graphic>
+                </wp:inline>
+              </w:drawing>
+            </w:r>
+            <w:r>
+              <w:rPr>
+                <w:noProof/>
+                <w:sz w:val="22"/>
+                <w:szCs w:val="22"/>
+                <w:lang w:val="en-AU"/>
+              </w:rPr>
+              <w:drawing>
+                <wp:inline distT="0" distB="0" distL="0" distR="0" wp14:anchorId="7CBC6708" wp14:editId="091C51CE">
+                  <wp:extent cx="1499129" cy="1659751"/>
+                  <wp:effectExtent l="0" t="0" r="0" b="4445"/>
+                  <wp:docPr id="16" name="Picture 16"/>
+                  <wp:cNvGraphicFramePr>
+                    <a:graphicFrameLocks xmlns:a="http://schemas.openxmlformats.org/drawingml/2006/main" noChangeAspect="1"/>
+                  </wp:cNvGraphicFramePr>
+                  <a:graphic xmlns:a="http://schemas.openxmlformats.org/drawingml/2006/main">
+                    <a:graphicData uri="http://schemas.openxmlformats.org/drawingml/2006/picture">
+                      <pic:pic xmlns:pic="http://schemas.openxmlformats.org/drawingml/2006/picture">
+                        <pic:nvPicPr>
+                          <pic:cNvPr id="16" name="Screen Shot 2021-04-21 at 2.13.13 PM.png"/>
+                          <pic:cNvPicPr/>
+                        </pic:nvPicPr>
+                        <pic:blipFill>
+                          <a:blip r:embed="rId19">
+                            <a:extLst>
+                              <a:ext uri="{28A0092B-C50C-407E-A947-70E740481C1C}">
+                                <a14:useLocalDpi xmlns:a14="http://schemas.microsoft.com/office/drawing/2010/main" val="0"/>
+                              </a:ext>
+                            </a:extLst>
+                          </a:blip>
+                          <a:stretch>
+                            <a:fillRect/>
+                          </a:stretch>
+                        </pic:blipFill>
+                        <pic:spPr>
+                          <a:xfrm>
+                            <a:off x="0" y="0"/>
+                            <a:ext cx="1521123" cy="1684101"/>
+                          </a:xfrm>
+                          <a:prstGeom prst="rect">
+                            <a:avLst/>
+                          </a:prstGeom>
+                        </pic:spPr>
+                      </pic:pic>
+                    </a:graphicData>
+                  </a:graphic>
+                </wp:inline>
+              </w:drawing>
+            </w:r>
+            <w:r>
+              <w:rPr>
+                <w:sz w:val="22"/>
+                <w:szCs w:val="22"/>
+                <w:lang w:val="en-AU"/>
+              </w:rPr>
+              <w:t xml:space="preserve">  </w:t>
+            </w:r>
+            <w:r>
+              <w:rPr>
+                <w:noProof/>
+                <w:sz w:val="22"/>
+                <w:szCs w:val="22"/>
+                <w:lang w:val="en-AU"/>
+              </w:rPr>
+              <w:drawing>
+                <wp:inline distT="0" distB="0" distL="0" distR="0" wp14:anchorId="7053BA3D" wp14:editId="1EC0B7B0">
+                  <wp:extent cx="1477027" cy="1659752"/>
+                  <wp:effectExtent l="0" t="0" r="0" b="4445"/>
+                  <wp:docPr id="17" name="Picture 17"/>
+                  <wp:cNvGraphicFramePr>
+                    <a:graphicFrameLocks xmlns:a="http://schemas.openxmlformats.org/drawingml/2006/main" noChangeAspect="1"/>
+                  </wp:cNvGraphicFramePr>
+                  <a:graphic xmlns:a="http://schemas.openxmlformats.org/drawingml/2006/main">
+                    <a:graphicData uri="http://schemas.openxmlformats.org/drawingml/2006/picture">
+                      <pic:pic xmlns:pic="http://schemas.openxmlformats.org/drawingml/2006/picture">
+                        <pic:nvPicPr>
+                          <pic:cNvPr id="17" name="Screen Shot 2021-04-21 at 2.13.24 PM.png"/>
+                          <pic:cNvPicPr/>
+                        </pic:nvPicPr>
+                        <pic:blipFill>
+                          <a:blip r:embed="rId20">
+                            <a:extLst>
+                              <a:ext uri="{28A0092B-C50C-407E-A947-70E740481C1C}">
+                                <a14:useLocalDpi xmlns:a14="http://schemas.microsoft.com/office/drawing/2010/main" val="0"/>
+                              </a:ext>
+                            </a:extLst>
+                          </a:blip>
+                          <a:stretch>
+                            <a:fillRect/>
+                          </a:stretch>
+                        </pic:blipFill>
+                        <pic:spPr>
+                          <a:xfrm>
+                            <a:off x="0" y="0"/>
+                            <a:ext cx="1487363" cy="1671366"/>
+                          </a:xfrm>
+                          <a:prstGeom prst="rect">
+                            <a:avLst/>
+                          </a:prstGeom>
+                        </pic:spPr>
+                      </pic:pic>
+                    </a:graphicData>
+                  </a:graphic>
+                </wp:inline>
+              </w:drawing>
+            </w:r>
+          </w:p>
+        </w:tc>
+      </w:tr>
+      <w:tr>
+        <w:tc>
+          <w:tcPr>
+            <w:tcW w:w="2830" w:type="dxa"/>
+          </w:tcPr>
+          <w:p>
+            <w:pPr>
+              <w:rPr>
+                <w:sz w:val="22"/>
+                <w:szCs w:val="22"/>
+                <w:lang w:val="en-AU"/>
+              </w:rPr>
+            </w:pPr>
+            <w:bookmarkStart w:id="0" w:name="_GoBack"/>
+            <w:bookmarkEnd w:id="0"/>
+          </w:p>
+        </w:tc>
+        <w:tc>
+          <w:tcPr>
+            <w:tcW w:w="6180" w:type="dxa"/>
+          </w:tcPr>
+          <w:p>
+            <w:pPr>
+              <w:rPr>
+                <w:noProof/>
                 <w:sz w:val="22"/>
                 <w:szCs w:val="22"/>
                 <w:lang w:val="en-AU"/>
@@ -1305,8 +2257,124 @@
       </w:rPr>
     </w:lvl>
   </w:abstractNum>
+  <w:abstractNum w:abstractNumId="1" w15:restartNumberingAfterBreak="0">
+    <w:nsid w:val="674E6368"/>
+    <w:multiLevelType w:val="hybridMultilevel"/>
+    <w:tmpl w:val="CE82D6FC"/>
+    <w:lvl w:ilvl="0" w:tplc="08090001">
+      <w:start w:val="1"/>
+      <w:numFmt w:val="bullet"/>
+      <w:lvlText w:val=""/>
+      <w:lvlJc w:val="left"/>
+      <w:pPr>
+        <w:ind w:left="720" w:hanging="360"/>
+      </w:pPr>
+      <w:rPr>
+        <w:rFonts w:ascii="Symbol" w:hAnsi="Symbol" w:hint="default"/>
+      </w:rPr>
+    </w:lvl>
+    <w:lvl w:ilvl="1" w:tplc="08090003">
+      <w:start w:val="1"/>
+      <w:numFmt w:val="bullet"/>
+      <w:lvlText w:val="o"/>
+      <w:lvlJc w:val="left"/>
+      <w:pPr>
+        <w:ind w:left="1440" w:hanging="360"/>
+      </w:pPr>
+      <w:rPr>
+        <w:rFonts w:ascii="Courier New" w:hAnsi="Courier New" w:cs="Courier New" w:hint="default"/>
+      </w:rPr>
+    </w:lvl>
+    <w:lvl w:ilvl="2" w:tplc="08090005" w:tentative="1">
+      <w:start w:val="1"/>
+      <w:numFmt w:val="bullet"/>
+      <w:lvlText w:val=""/>
+      <w:lvlJc w:val="left"/>
+      <w:pPr>
+        <w:ind w:left="2160" w:hanging="360"/>
+      </w:pPr>
+      <w:rPr>
+        <w:rFonts w:ascii="Wingdings" w:hAnsi="Wingdings" w:hint="default"/>
+      </w:rPr>
+    </w:lvl>
+    <w:lvl w:ilvl="3" w:tplc="08090001" w:tentative="1">
+      <w:start w:val="1"/>
+      <w:numFmt w:val="bullet"/>
+      <w:lvlText w:val=""/>
+      <w:lvlJc w:val="left"/>
+      <w:pPr>
+        <w:ind w:left="2880" w:hanging="360"/>
+      </w:pPr>
+      <w:rPr>
+        <w:rFonts w:ascii="Symbol" w:hAnsi="Symbol" w:hint="default"/>
+      </w:rPr>
+    </w:lvl>
+    <w:lvl w:ilvl="4" w:tplc="08090003" w:tentative="1">
+      <w:start w:val="1"/>
+      <w:numFmt w:val="bullet"/>
+      <w:lvlText w:val="o"/>
+      <w:lvlJc w:val="left"/>
+      <w:pPr>
+        <w:ind w:left="3600" w:hanging="360"/>
+      </w:pPr>
+      <w:rPr>
+        <w:rFonts w:ascii="Courier New" w:hAnsi="Courier New" w:cs="Courier New" w:hint="default"/>
+      </w:rPr>
+    </w:lvl>
+    <w:lvl w:ilvl="5" w:tplc="08090005" w:tentative="1">
+      <w:start w:val="1"/>
+      <w:numFmt w:val="bullet"/>
+      <w:lvlText w:val=""/>
+      <w:lvlJc w:val="left"/>
+      <w:pPr>
+        <w:ind w:left="4320" w:hanging="360"/>
+      </w:pPr>
+      <w:rPr>
+        <w:rFonts w:ascii="Wingdings" w:hAnsi="Wingdings" w:hint="default"/>
+      </w:rPr>
+    </w:lvl>
+    <w:lvl w:ilvl="6" w:tplc="08090001" w:tentative="1">
+      <w:start w:val="1"/>
+      <w:numFmt w:val="bullet"/>
+      <w:lvlText w:val=""/>
+      <w:lvlJc w:val="left"/>
+      <w:pPr>
+        <w:ind w:left="5040" w:hanging="360"/>
+      </w:pPr>
+      <w:rPr>
+        <w:rFonts w:ascii="Symbol" w:hAnsi="Symbol" w:hint="default"/>
+      </w:rPr>
+    </w:lvl>
+    <w:lvl w:ilvl="7" w:tplc="08090003" w:tentative="1">
+      <w:start w:val="1"/>
+      <w:numFmt w:val="bullet"/>
+      <w:lvlText w:val="o"/>
+      <w:lvlJc w:val="left"/>
+      <w:pPr>
+        <w:ind w:left="5760" w:hanging="360"/>
+      </w:pPr>
+      <w:rPr>
+        <w:rFonts w:ascii="Courier New" w:hAnsi="Courier New" w:cs="Courier New" w:hint="default"/>
+      </w:rPr>
+    </w:lvl>
+    <w:lvl w:ilvl="8" w:tplc="08090005" w:tentative="1">
+      <w:start w:val="1"/>
+      <w:numFmt w:val="bullet"/>
+      <w:lvlText w:val=""/>
+      <w:lvlJc w:val="left"/>
+      <w:pPr>
+        <w:ind w:left="6480" w:hanging="360"/>
+      </w:pPr>
+      <w:rPr>
+        <w:rFonts w:ascii="Wingdings" w:hAnsi="Wingdings" w:hint="default"/>
+      </w:rPr>
+    </w:lvl>
+  </w:abstractNum>
   <w:num w:numId="1">
     <w:abstractNumId w:val="0"/>
+  </w:num>
+  <w:num w:numId="2">
+    <w:abstractNumId w:val="1"/>
   </w:num>
 </w:numbering>
 </file>

</xml_diff>

<commit_message>
testing multiple moives components
Versions 3 and 4 covered the creation of the second component of the program - getting the rating system to work for multiple movies. In this commit, I tested to make sure that this component was working before I moved on - that the buttons were working as expected, and that ratings saved for each movie.
</commit_message>
<xml_diff>
--- a/Testing and Evidence Log.docx
+++ b/Testing and Evidence Log.docx
@@ -155,25 +155,7 @@
                 <w:szCs w:val="22"/>
                 <w:lang w:val="en-AU"/>
               </w:rPr>
-              <w:t xml:space="preserve">Here is the testing plan I set up for the first section of the program that I want to get working. For now, I will just code it so that the program prints to the </w:t>
-            </w:r>
-            <w:proofErr w:type="gramStart"/>
-            <w:r>
-              <w:rPr>
-                <w:sz w:val="22"/>
-                <w:szCs w:val="22"/>
-                <w:lang w:val="en-AU"/>
-              </w:rPr>
-              <w:t>shell</w:t>
-            </w:r>
-            <w:proofErr w:type="gramEnd"/>
-            <w:r>
-              <w:rPr>
-                <w:sz w:val="22"/>
-                <w:szCs w:val="22"/>
-                <w:lang w:val="en-AU"/>
-              </w:rPr>
-              <w:t xml:space="preserve"> so I know that it is rating. </w:t>
+              <w:t xml:space="preserve">Here is the testing plan I set up for the first section of the program that I want to get working. For now, I will just code it so that the program prints to the shell so I know that it is rating. </w:t>
             </w:r>
             <w:r>
               <w:rPr>
@@ -339,25 +321,7 @@
                 <w:szCs w:val="22"/>
                 <w:lang w:val="en-AU"/>
               </w:rPr>
-              <w:t xml:space="preserve">The program should print </w:t>
-            </w:r>
-            <w:proofErr w:type="gramStart"/>
-            <w:r>
-              <w:rPr>
-                <w:sz w:val="22"/>
-                <w:szCs w:val="22"/>
-                <w:lang w:val="en-AU"/>
-              </w:rPr>
-              <w:t>rating  1</w:t>
-            </w:r>
-            <w:proofErr w:type="gramEnd"/>
-            <w:r>
-              <w:rPr>
-                <w:sz w:val="22"/>
-                <w:szCs w:val="22"/>
-                <w:lang w:val="en-AU"/>
-              </w:rPr>
-              <w:t xml:space="preserve"> into the shell</w:t>
+              <w:t>The program should print rating  1 into the shell</w:t>
             </w:r>
           </w:p>
           <w:p>
@@ -401,25 +365,7 @@
                 <w:szCs w:val="22"/>
                 <w:lang w:val="en-AU"/>
               </w:rPr>
-              <w:t xml:space="preserve">The program should print </w:t>
-            </w:r>
-            <w:proofErr w:type="gramStart"/>
-            <w:r>
-              <w:rPr>
-                <w:sz w:val="22"/>
-                <w:szCs w:val="22"/>
-                <w:lang w:val="en-AU"/>
-              </w:rPr>
-              <w:t>rating  2</w:t>
-            </w:r>
-            <w:proofErr w:type="gramEnd"/>
-            <w:r>
-              <w:rPr>
-                <w:sz w:val="22"/>
-                <w:szCs w:val="22"/>
-                <w:lang w:val="en-AU"/>
-              </w:rPr>
-              <w:t xml:space="preserve"> into the shell</w:t>
+              <w:t>The program should print rating  2 into the shell</w:t>
             </w:r>
           </w:p>
           <w:p>
@@ -463,25 +409,7 @@
                 <w:szCs w:val="22"/>
                 <w:lang w:val="en-AU"/>
               </w:rPr>
-              <w:t xml:space="preserve">The program should print </w:t>
-            </w:r>
-            <w:proofErr w:type="gramStart"/>
-            <w:r>
-              <w:rPr>
-                <w:sz w:val="22"/>
-                <w:szCs w:val="22"/>
-                <w:lang w:val="en-AU"/>
-              </w:rPr>
-              <w:t>rating  3</w:t>
-            </w:r>
-            <w:proofErr w:type="gramEnd"/>
-            <w:r>
-              <w:rPr>
-                <w:sz w:val="22"/>
-                <w:szCs w:val="22"/>
-                <w:lang w:val="en-AU"/>
-              </w:rPr>
-              <w:t xml:space="preserve"> into the shell</w:t>
+              <w:t>The program should print rating  3 into the shell</w:t>
             </w:r>
           </w:p>
           <w:p>
@@ -525,25 +453,7 @@
                 <w:szCs w:val="22"/>
                 <w:lang w:val="en-AU"/>
               </w:rPr>
-              <w:t xml:space="preserve">The program should print </w:t>
-            </w:r>
-            <w:proofErr w:type="gramStart"/>
-            <w:r>
-              <w:rPr>
-                <w:sz w:val="22"/>
-                <w:szCs w:val="22"/>
-                <w:lang w:val="en-AU"/>
-              </w:rPr>
-              <w:t>rating  4</w:t>
-            </w:r>
-            <w:proofErr w:type="gramEnd"/>
-            <w:r>
-              <w:rPr>
-                <w:sz w:val="22"/>
-                <w:szCs w:val="22"/>
-                <w:lang w:val="en-AU"/>
-              </w:rPr>
-              <w:t xml:space="preserve"> into the shell</w:t>
+              <w:t>The program should print rating  4 into the shell</w:t>
             </w:r>
           </w:p>
           <w:p>
@@ -587,25 +497,7 @@
                 <w:szCs w:val="22"/>
                 <w:lang w:val="en-AU"/>
               </w:rPr>
-              <w:t xml:space="preserve">The program should print </w:t>
-            </w:r>
-            <w:proofErr w:type="gramStart"/>
-            <w:r>
-              <w:rPr>
-                <w:sz w:val="22"/>
-                <w:szCs w:val="22"/>
-                <w:lang w:val="en-AU"/>
-              </w:rPr>
-              <w:t>rating  5</w:t>
-            </w:r>
-            <w:proofErr w:type="gramEnd"/>
-            <w:r>
-              <w:rPr>
-                <w:sz w:val="22"/>
-                <w:szCs w:val="22"/>
-                <w:lang w:val="en-AU"/>
-              </w:rPr>
-              <w:t xml:space="preserve"> into the shell</w:t>
+              <w:t>The program should print rating  5 into the shell</w:t>
             </w:r>
           </w:p>
         </w:tc>
@@ -882,45 +774,7 @@
                 <w:szCs w:val="22"/>
                 <w:lang w:val="en-AU"/>
               </w:rPr>
-              <w:t xml:space="preserve">The first problem was that pressing different radio buttons did not change the variable they were assigned to. This was because they were assigned to a regular variable, and not a StringVar. This was simple fix, I changed </w:t>
-            </w:r>
-            <w:proofErr w:type="spellStart"/>
-            <w:proofErr w:type="gramStart"/>
-            <w:r>
-              <w:rPr>
-                <w:sz w:val="22"/>
-                <w:szCs w:val="22"/>
-                <w:lang w:val="en-AU"/>
-              </w:rPr>
-              <w:t>self.rating</w:t>
-            </w:r>
-            <w:proofErr w:type="spellEnd"/>
-            <w:proofErr w:type="gramEnd"/>
-            <w:r>
-              <w:rPr>
-                <w:sz w:val="22"/>
-                <w:szCs w:val="22"/>
-                <w:lang w:val="en-AU"/>
-              </w:rPr>
-              <w:t xml:space="preserve"> to a StringVar and when I printed it in the </w:t>
-            </w:r>
-            <w:proofErr w:type="spellStart"/>
-            <w:r>
-              <w:rPr>
-                <w:sz w:val="22"/>
-                <w:szCs w:val="22"/>
-                <w:lang w:val="en-AU"/>
-              </w:rPr>
-              <w:t>printrate</w:t>
-            </w:r>
-            <w:proofErr w:type="spellEnd"/>
-            <w:r>
-              <w:rPr>
-                <w:sz w:val="22"/>
-                <w:szCs w:val="22"/>
-                <w:lang w:val="en-AU"/>
-              </w:rPr>
-              <w:t xml:space="preserve"> command, I put .get() at the end of it so it would actually print out the value I wanted.</w:t>
+              <w:t>The first problem was that pressing different radio buttons did not change the variable they were assigned to. This was because they were assigned to a regular variable, and not a StringVar. This was simple fix, I changed self.rating to a StringVar and when I printed it in the printrate command, I put .get() at the end of it so it would actually print out the value I wanted.</w:t>
             </w:r>
           </w:p>
           <w:p>
@@ -945,25 +799,7 @@
                 <w:szCs w:val="22"/>
                 <w:lang w:val="en-AU"/>
               </w:rPr>
-              <w:t xml:space="preserve"> I fixed this by adding padding to the radio button frame and the “Your Rating:” </w:t>
-            </w:r>
-            <w:proofErr w:type="gramStart"/>
-            <w:r>
-              <w:rPr>
-                <w:sz w:val="22"/>
-                <w:szCs w:val="22"/>
-                <w:lang w:val="en-AU"/>
-              </w:rPr>
-              <w:t>label, and</w:t>
-            </w:r>
-            <w:proofErr w:type="gramEnd"/>
-            <w:r>
-              <w:rPr>
-                <w:sz w:val="22"/>
-                <w:szCs w:val="22"/>
-                <w:lang w:val="en-AU"/>
-              </w:rPr>
-              <w:t xml:space="preserve"> aligning that label to the north and the radio buttons to the west.</w:t>
+              <w:t xml:space="preserve"> I fixed this by adding padding to the radio button frame and the “Your Rating:” label, and aligning that label to the north and the radio buttons to the west.</w:t>
             </w:r>
           </w:p>
         </w:tc>
@@ -1457,25 +1293,7 @@
                 <w:szCs w:val="22"/>
                 <w:lang w:val="en-AU"/>
               </w:rPr>
-              <w:t xml:space="preserve">[Note that the ratings for each movie should save – if I rate one movie as three and then rate another movie and return to that first one, it should still be rated as three, with the </w:t>
-            </w:r>
-            <w:proofErr w:type="gramStart"/>
-            <w:r>
-              <w:rPr>
-                <w:sz w:val="22"/>
-                <w:szCs w:val="22"/>
-                <w:lang w:val="en-AU"/>
-              </w:rPr>
-              <w:t>three radio</w:t>
-            </w:r>
-            <w:proofErr w:type="gramEnd"/>
-            <w:r>
-              <w:rPr>
-                <w:sz w:val="22"/>
-                <w:szCs w:val="22"/>
-                <w:lang w:val="en-AU"/>
-              </w:rPr>
-              <w:t xml:space="preserve"> button selected]</w:t>
+              <w:t>[Note that the ratings for each movie should save – if I rate one movie as three and then rate another movie and return to that first one, it should still be rated as three, with the three radio button selected]</w:t>
             </w:r>
           </w:p>
         </w:tc>
@@ -1540,25 +1358,7 @@
                 <w:szCs w:val="22"/>
                 <w:lang w:val="en-AU"/>
               </w:rPr>
-              <w:t xml:space="preserve">This adds one to the “position” </w:t>
-            </w:r>
-            <w:proofErr w:type="gramStart"/>
-            <w:r>
-              <w:rPr>
-                <w:sz w:val="22"/>
-                <w:szCs w:val="22"/>
-                <w:lang w:val="en-AU"/>
-              </w:rPr>
-              <w:t>variable, and</w:t>
-            </w:r>
-            <w:proofErr w:type="gramEnd"/>
-            <w:r>
-              <w:rPr>
-                <w:sz w:val="22"/>
-                <w:szCs w:val="22"/>
-                <w:lang w:val="en-AU"/>
-              </w:rPr>
-              <w:t xml:space="preserve"> changes the relevant label and variable so that the user can rate the next movie. It also calls another </w:t>
+              <w:t xml:space="preserve">This adds one to the “position” variable, and changes the relevant label and variable so that the user can rate the next movie. It also calls another </w:t>
             </w:r>
             <w:r>
               <w:rPr>
@@ -2102,6 +1902,81 @@
                 <w:lang w:val="en-AU"/>
               </w:rPr>
             </w:pPr>
+            <w:r>
+              <w:rPr>
+                <w:sz w:val="22"/>
+                <w:szCs w:val="22"/>
+                <w:lang w:val="en-AU"/>
+              </w:rPr>
+              <w:lastRenderedPageBreak/>
+              <w:t>Now the multiple movies component was done, I tested to make sure it was working (using the test plan detailed a few log entries ago).</w:t>
+            </w:r>
+            <w:r>
+              <w:rPr>
+                <w:sz w:val="22"/>
+                <w:szCs w:val="22"/>
+                <w:lang w:val="en-AU"/>
+              </w:rPr>
+              <w:t xml:space="preserve"> The video for this is in the videos folder, named </w:t>
+            </w:r>
+            <w:r>
+              <w:rPr>
+                <w:color w:val="FF0000"/>
+                <w:sz w:val="22"/>
+                <w:szCs w:val="22"/>
+                <w:lang w:val="en-AU"/>
+              </w:rPr>
+              <w:t>“TESTING 2B – MULTIPLE MOVIES”</w:t>
+            </w:r>
+            <w:r>
+              <w:rPr>
+                <w:color w:val="FF0000"/>
+                <w:sz w:val="22"/>
+                <w:szCs w:val="22"/>
+                <w:lang w:val="en-AU"/>
+              </w:rPr>
+              <w:t xml:space="preserve">. </w:t>
+            </w:r>
+            <w:r>
+              <w:rPr>
+                <w:sz w:val="22"/>
+                <w:szCs w:val="22"/>
+                <w:lang w:val="en-AU"/>
+              </w:rPr>
+              <w:t xml:space="preserve">Note that in the shell, each rating when you press a radio button prints out twice because </w:t>
+            </w:r>
+            <w:r>
+              <w:rPr>
+                <w:sz w:val="22"/>
+                <w:szCs w:val="22"/>
+                <w:lang w:val="en-AU"/>
+              </w:rPr>
+              <w:t xml:space="preserve">I am changing the </w:t>
+            </w:r>
+            <w:r>
+              <w:rPr>
+                <w:sz w:val="22"/>
+                <w:szCs w:val="22"/>
+                <w:lang w:val="en-AU"/>
+              </w:rPr>
+              <w:t xml:space="preserve">rating </w:t>
+            </w:r>
+            <w:r>
+              <w:rPr>
+                <w:sz w:val="22"/>
+                <w:szCs w:val="22"/>
+                <w:lang w:val="en-AU"/>
+              </w:rPr>
+              <w:t>attribute for the relevant movie classes and want to make sure that it is the same as the rating assigned to the rating variable.</w:t>
+            </w:r>
+            <w:r>
+              <w:rPr>
+                <w:sz w:val="22"/>
+                <w:szCs w:val="22"/>
+                <w:lang w:val="en-AU"/>
+              </w:rPr>
+              <w:t xml:space="preserve"> After this testing, I was done with the multiple movies component.</w:t>
+            </w:r>
             <w:bookmarkStart w:id="0" w:name="_GoBack"/>
             <w:bookmarkEnd w:id="0"/>
           </w:p>
@@ -2119,6 +1994,55 @@
                 <w:lang w:val="en-AU"/>
               </w:rPr>
             </w:pPr>
+            <w:r>
+              <w:rPr>
+                <w:noProof/>
+                <w:sz w:val="22"/>
+                <w:szCs w:val="22"/>
+                <w:lang w:val="en-AU"/>
+              </w:rPr>
+              <w:drawing>
+                <wp:inline distT="0" distB="0" distL="0" distR="0" wp14:anchorId="14BE2E93" wp14:editId="7B6A86A9">
+                  <wp:extent cx="3645327" cy="1587051"/>
+                  <wp:effectExtent l="0" t="0" r="0" b="635"/>
+                  <wp:docPr id="18" name="Picture 18"/>
+                  <wp:cNvGraphicFramePr>
+                    <a:graphicFrameLocks xmlns:a="http://schemas.openxmlformats.org/drawingml/2006/main" noChangeAspect="1"/>
+                  </wp:cNvGraphicFramePr>
+                  <a:graphic xmlns:a="http://schemas.openxmlformats.org/drawingml/2006/main">
+                    <a:graphicData uri="http://schemas.openxmlformats.org/drawingml/2006/picture">
+                      <pic:pic xmlns:pic="http://schemas.openxmlformats.org/drawingml/2006/picture">
+                        <pic:nvPicPr>
+                          <pic:cNvPr id="18" name="Screen Shot 2021-04-21 at 2.31.31 PM.png"/>
+                          <pic:cNvPicPr/>
+                        </pic:nvPicPr>
+                        <pic:blipFill>
+                          <a:blip r:embed="rId21">
+                            <a:extLst>
+                              <a:ext uri="{28A0092B-C50C-407E-A947-70E740481C1C}">
+                                <a14:useLocalDpi xmlns:a14="http://schemas.microsoft.com/office/drawing/2010/main" val="0"/>
+                              </a:ext>
+                            </a:extLst>
+                          </a:blip>
+                          <a:stretch>
+                            <a:fillRect/>
+                          </a:stretch>
+                        </pic:blipFill>
+                        <pic:spPr>
+                          <a:xfrm>
+                            <a:off x="0" y="0"/>
+                            <a:ext cx="3723820" cy="1621224"/>
+                          </a:xfrm>
+                          <a:prstGeom prst="rect">
+                            <a:avLst/>
+                          </a:prstGeom>
+                        </pic:spPr>
+                      </pic:pic>
+                    </a:graphicData>
+                  </a:graphic>
+                </wp:inline>
+              </w:drawing>
+            </w:r>
           </w:p>
         </w:tc>
       </w:tr>

</xml_diff>

<commit_message>
testing the search frame
The search frame was the next major component of the program. This commit covers the testing that I did to make sure it was working before I continued.
</commit_message>
<xml_diff>
--- a/Testing and Evidence Log.docx
+++ b/Testing and Evidence Log.docx
@@ -155,7 +155,25 @@
                 <w:szCs w:val="22"/>
                 <w:lang w:val="en-AU"/>
               </w:rPr>
-              <w:t xml:space="preserve">Here is the testing plan I set up for the first section of the program that I want to get working. For now, I will just code it so that the program prints to the shell so I know that it is rating. </w:t>
+              <w:t xml:space="preserve">Here is the testing plan I set up for the first section of the program that I want to get working. For now, I will just code it so that the program prints to the </w:t>
+            </w:r>
+            <w:proofErr w:type="gramStart"/>
+            <w:r>
+              <w:rPr>
+                <w:sz w:val="22"/>
+                <w:szCs w:val="22"/>
+                <w:lang w:val="en-AU"/>
+              </w:rPr>
+              <w:t>shell</w:t>
+            </w:r>
+            <w:proofErr w:type="gramEnd"/>
+            <w:r>
+              <w:rPr>
+                <w:sz w:val="22"/>
+                <w:szCs w:val="22"/>
+                <w:lang w:val="en-AU"/>
+              </w:rPr>
+              <w:t xml:space="preserve"> so I know that it is rating. </w:t>
             </w:r>
             <w:r>
               <w:rPr>
@@ -321,7 +339,25 @@
                 <w:szCs w:val="22"/>
                 <w:lang w:val="en-AU"/>
               </w:rPr>
-              <w:t>The program should print rating  1 into the shell</w:t>
+              <w:t xml:space="preserve">The program should print </w:t>
+            </w:r>
+            <w:proofErr w:type="gramStart"/>
+            <w:r>
+              <w:rPr>
+                <w:sz w:val="22"/>
+                <w:szCs w:val="22"/>
+                <w:lang w:val="en-AU"/>
+              </w:rPr>
+              <w:t>rating  1</w:t>
+            </w:r>
+            <w:proofErr w:type="gramEnd"/>
+            <w:r>
+              <w:rPr>
+                <w:sz w:val="22"/>
+                <w:szCs w:val="22"/>
+                <w:lang w:val="en-AU"/>
+              </w:rPr>
+              <w:t xml:space="preserve"> into the shell</w:t>
             </w:r>
           </w:p>
           <w:p>
@@ -365,7 +401,25 @@
                 <w:szCs w:val="22"/>
                 <w:lang w:val="en-AU"/>
               </w:rPr>
-              <w:t>The program should print rating  2 into the shell</w:t>
+              <w:t xml:space="preserve">The program should print </w:t>
+            </w:r>
+            <w:proofErr w:type="gramStart"/>
+            <w:r>
+              <w:rPr>
+                <w:sz w:val="22"/>
+                <w:szCs w:val="22"/>
+                <w:lang w:val="en-AU"/>
+              </w:rPr>
+              <w:t>rating  2</w:t>
+            </w:r>
+            <w:proofErr w:type="gramEnd"/>
+            <w:r>
+              <w:rPr>
+                <w:sz w:val="22"/>
+                <w:szCs w:val="22"/>
+                <w:lang w:val="en-AU"/>
+              </w:rPr>
+              <w:t xml:space="preserve"> into the shell</w:t>
             </w:r>
           </w:p>
           <w:p>
@@ -409,7 +463,25 @@
                 <w:szCs w:val="22"/>
                 <w:lang w:val="en-AU"/>
               </w:rPr>
-              <w:t>The program should print rating  3 into the shell</w:t>
+              <w:t xml:space="preserve">The program should print </w:t>
+            </w:r>
+            <w:proofErr w:type="gramStart"/>
+            <w:r>
+              <w:rPr>
+                <w:sz w:val="22"/>
+                <w:szCs w:val="22"/>
+                <w:lang w:val="en-AU"/>
+              </w:rPr>
+              <w:t>rating  3</w:t>
+            </w:r>
+            <w:proofErr w:type="gramEnd"/>
+            <w:r>
+              <w:rPr>
+                <w:sz w:val="22"/>
+                <w:szCs w:val="22"/>
+                <w:lang w:val="en-AU"/>
+              </w:rPr>
+              <w:t xml:space="preserve"> into the shell</w:t>
             </w:r>
           </w:p>
           <w:p>
@@ -453,7 +525,25 @@
                 <w:szCs w:val="22"/>
                 <w:lang w:val="en-AU"/>
               </w:rPr>
-              <w:t>The program should print rating  4 into the shell</w:t>
+              <w:t xml:space="preserve">The program should print </w:t>
+            </w:r>
+            <w:proofErr w:type="gramStart"/>
+            <w:r>
+              <w:rPr>
+                <w:sz w:val="22"/>
+                <w:szCs w:val="22"/>
+                <w:lang w:val="en-AU"/>
+              </w:rPr>
+              <w:t>rating  4</w:t>
+            </w:r>
+            <w:proofErr w:type="gramEnd"/>
+            <w:r>
+              <w:rPr>
+                <w:sz w:val="22"/>
+                <w:szCs w:val="22"/>
+                <w:lang w:val="en-AU"/>
+              </w:rPr>
+              <w:t xml:space="preserve"> into the shell</w:t>
             </w:r>
           </w:p>
           <w:p>
@@ -497,7 +587,25 @@
                 <w:szCs w:val="22"/>
                 <w:lang w:val="en-AU"/>
               </w:rPr>
-              <w:t>The program should print rating  5 into the shell</w:t>
+              <w:t xml:space="preserve">The program should print </w:t>
+            </w:r>
+            <w:proofErr w:type="gramStart"/>
+            <w:r>
+              <w:rPr>
+                <w:sz w:val="22"/>
+                <w:szCs w:val="22"/>
+                <w:lang w:val="en-AU"/>
+              </w:rPr>
+              <w:t>rating  5</w:t>
+            </w:r>
+            <w:proofErr w:type="gramEnd"/>
+            <w:r>
+              <w:rPr>
+                <w:sz w:val="22"/>
+                <w:szCs w:val="22"/>
+                <w:lang w:val="en-AU"/>
+              </w:rPr>
+              <w:t xml:space="preserve"> into the shell</w:t>
             </w:r>
           </w:p>
         </w:tc>
@@ -774,7 +882,45 @@
                 <w:szCs w:val="22"/>
                 <w:lang w:val="en-AU"/>
               </w:rPr>
-              <w:t>The first problem was that pressing different radio buttons did not change the variable they were assigned to. This was because they were assigned to a regular variable, and not a StringVar. This was simple fix, I changed self.rating to a StringVar and when I printed it in the printrate command, I put .get() at the end of it so it would actually print out the value I wanted.</w:t>
+              <w:t xml:space="preserve">The first problem was that pressing different radio buttons did not change the variable they were assigned to. This was because they were assigned to a regular variable, and not a StringVar. This was simple fix, I changed </w:t>
+            </w:r>
+            <w:proofErr w:type="spellStart"/>
+            <w:proofErr w:type="gramStart"/>
+            <w:r>
+              <w:rPr>
+                <w:sz w:val="22"/>
+                <w:szCs w:val="22"/>
+                <w:lang w:val="en-AU"/>
+              </w:rPr>
+              <w:t>self.rating</w:t>
+            </w:r>
+            <w:proofErr w:type="spellEnd"/>
+            <w:proofErr w:type="gramEnd"/>
+            <w:r>
+              <w:rPr>
+                <w:sz w:val="22"/>
+                <w:szCs w:val="22"/>
+                <w:lang w:val="en-AU"/>
+              </w:rPr>
+              <w:t xml:space="preserve"> to a StringVar and when I printed it in the </w:t>
+            </w:r>
+            <w:proofErr w:type="spellStart"/>
+            <w:r>
+              <w:rPr>
+                <w:sz w:val="22"/>
+                <w:szCs w:val="22"/>
+                <w:lang w:val="en-AU"/>
+              </w:rPr>
+              <w:t>printrate</w:t>
+            </w:r>
+            <w:proofErr w:type="spellEnd"/>
+            <w:r>
+              <w:rPr>
+                <w:sz w:val="22"/>
+                <w:szCs w:val="22"/>
+                <w:lang w:val="en-AU"/>
+              </w:rPr>
+              <w:t xml:space="preserve"> command, I put .get() at the end of it so it would actually print out the value I wanted.</w:t>
             </w:r>
           </w:p>
           <w:p>
@@ -799,7 +945,25 @@
                 <w:szCs w:val="22"/>
                 <w:lang w:val="en-AU"/>
               </w:rPr>
-              <w:t xml:space="preserve"> I fixed this by adding padding to the radio button frame and the “Your Rating:” label, and aligning that label to the north and the radio buttons to the west.</w:t>
+              <w:t xml:space="preserve"> I fixed this by adding padding to the radio button frame and the “Your Rating:” </w:t>
+            </w:r>
+            <w:proofErr w:type="gramStart"/>
+            <w:r>
+              <w:rPr>
+                <w:sz w:val="22"/>
+                <w:szCs w:val="22"/>
+                <w:lang w:val="en-AU"/>
+              </w:rPr>
+              <w:t>label, and</w:t>
+            </w:r>
+            <w:proofErr w:type="gramEnd"/>
+            <w:r>
+              <w:rPr>
+                <w:sz w:val="22"/>
+                <w:szCs w:val="22"/>
+                <w:lang w:val="en-AU"/>
+              </w:rPr>
+              <w:t xml:space="preserve"> aligning that label to the north and the radio buttons to the west.</w:t>
             </w:r>
           </w:p>
         </w:tc>
@@ -1293,7 +1457,25 @@
                 <w:szCs w:val="22"/>
                 <w:lang w:val="en-AU"/>
               </w:rPr>
-              <w:t>[Note that the ratings for each movie should save – if I rate one movie as three and then rate another movie and return to that first one, it should still be rated as three, with the three radio button selected]</w:t>
+              <w:t xml:space="preserve">[Note that the ratings for each movie should save – if I rate one movie as three and then rate another movie and return to that first one, it should still be rated as three, with the </w:t>
+            </w:r>
+            <w:proofErr w:type="gramStart"/>
+            <w:r>
+              <w:rPr>
+                <w:sz w:val="22"/>
+                <w:szCs w:val="22"/>
+                <w:lang w:val="en-AU"/>
+              </w:rPr>
+              <w:t>three radio</w:t>
+            </w:r>
+            <w:proofErr w:type="gramEnd"/>
+            <w:r>
+              <w:rPr>
+                <w:sz w:val="22"/>
+                <w:szCs w:val="22"/>
+                <w:lang w:val="en-AU"/>
+              </w:rPr>
+              <w:t xml:space="preserve"> button selected]</w:t>
             </w:r>
           </w:p>
         </w:tc>
@@ -1350,15 +1532,51 @@
                 <w:szCs w:val="22"/>
                 <w:lang w:val="en-AU"/>
               </w:rPr>
-              <w:t xml:space="preserve"> called “go_next” when it is pressed. </w:t>
-            </w:r>
-            <w:r>
-              <w:rPr>
-                <w:sz w:val="22"/>
-                <w:szCs w:val="22"/>
-                <w:lang w:val="en-AU"/>
-              </w:rPr>
-              <w:t xml:space="preserve">This adds one to the “position” variable, and changes the relevant label and variable so that the user can rate the next movie. It also calls another </w:t>
+              <w:t xml:space="preserve"> called “</w:t>
+            </w:r>
+            <w:proofErr w:type="spellStart"/>
+            <w:r>
+              <w:rPr>
+                <w:sz w:val="22"/>
+                <w:szCs w:val="22"/>
+                <w:lang w:val="en-AU"/>
+              </w:rPr>
+              <w:t>go_next</w:t>
+            </w:r>
+            <w:proofErr w:type="spellEnd"/>
+            <w:r>
+              <w:rPr>
+                <w:sz w:val="22"/>
+                <w:szCs w:val="22"/>
+                <w:lang w:val="en-AU"/>
+              </w:rPr>
+              <w:t xml:space="preserve">” when it is pressed. </w:t>
+            </w:r>
+            <w:r>
+              <w:rPr>
+                <w:sz w:val="22"/>
+                <w:szCs w:val="22"/>
+                <w:lang w:val="en-AU"/>
+              </w:rPr>
+              <w:t xml:space="preserve">This adds one to the “position” </w:t>
+            </w:r>
+            <w:proofErr w:type="gramStart"/>
+            <w:r>
+              <w:rPr>
+                <w:sz w:val="22"/>
+                <w:szCs w:val="22"/>
+                <w:lang w:val="en-AU"/>
+              </w:rPr>
+              <w:t>variable, and</w:t>
+            </w:r>
+            <w:proofErr w:type="gramEnd"/>
+            <w:r>
+              <w:rPr>
+                <w:sz w:val="22"/>
+                <w:szCs w:val="22"/>
+                <w:lang w:val="en-AU"/>
+              </w:rPr>
+              <w:t xml:space="preserve"> changes the relevant label and variable so that the user can rate the next movie. It also calls another </w:t>
             </w:r>
             <w:r>
               <w:rPr>
@@ -1374,7 +1592,25 @@
                 <w:szCs w:val="22"/>
                 <w:lang w:val="en-AU"/>
               </w:rPr>
-              <w:t xml:space="preserve"> called “check_pos”. </w:t>
+              <w:t xml:space="preserve"> called “</w:t>
+            </w:r>
+            <w:proofErr w:type="spellStart"/>
+            <w:r>
+              <w:rPr>
+                <w:sz w:val="22"/>
+                <w:szCs w:val="22"/>
+                <w:lang w:val="en-AU"/>
+              </w:rPr>
+              <w:t>check_pos</w:t>
+            </w:r>
+            <w:proofErr w:type="spellEnd"/>
+            <w:r>
+              <w:rPr>
+                <w:sz w:val="22"/>
+                <w:szCs w:val="22"/>
+                <w:lang w:val="en-AU"/>
+              </w:rPr>
+              <w:t xml:space="preserve">”. </w:t>
             </w:r>
             <w:r>
               <w:rPr>
@@ -1666,7 +1902,61 @@
                 <w:szCs w:val="22"/>
                 <w:lang w:val="en-AU"/>
               </w:rPr>
-              <w:t>The back button calls the “go_back” method. This functions almost identically the same as “go_next”, but it puts the position back by one. I added some code to “check_pos” so that it also checks if it is on the first movie in the list, and then disables the back button to prevent errors. Because the program starts on the first movie in the list, the back button is disabled by default at creation.</w:t>
+              <w:t>The back button calls the “</w:t>
+            </w:r>
+            <w:proofErr w:type="spellStart"/>
+            <w:r>
+              <w:rPr>
+                <w:sz w:val="22"/>
+                <w:szCs w:val="22"/>
+                <w:lang w:val="en-AU"/>
+              </w:rPr>
+              <w:t>go_back</w:t>
+            </w:r>
+            <w:proofErr w:type="spellEnd"/>
+            <w:r>
+              <w:rPr>
+                <w:sz w:val="22"/>
+                <w:szCs w:val="22"/>
+                <w:lang w:val="en-AU"/>
+              </w:rPr>
+              <w:t>” method. This functions almost identically the same as “</w:t>
+            </w:r>
+            <w:proofErr w:type="spellStart"/>
+            <w:r>
+              <w:rPr>
+                <w:sz w:val="22"/>
+                <w:szCs w:val="22"/>
+                <w:lang w:val="en-AU"/>
+              </w:rPr>
+              <w:t>go_next</w:t>
+            </w:r>
+            <w:proofErr w:type="spellEnd"/>
+            <w:r>
+              <w:rPr>
+                <w:sz w:val="22"/>
+                <w:szCs w:val="22"/>
+                <w:lang w:val="en-AU"/>
+              </w:rPr>
+              <w:t>”, but it puts the position back by one. I added some code to “</w:t>
+            </w:r>
+            <w:proofErr w:type="spellStart"/>
+            <w:r>
+              <w:rPr>
+                <w:sz w:val="22"/>
+                <w:szCs w:val="22"/>
+                <w:lang w:val="en-AU"/>
+              </w:rPr>
+              <w:t>check_pos</w:t>
+            </w:r>
+            <w:proofErr w:type="spellEnd"/>
+            <w:r>
+              <w:rPr>
+                <w:sz w:val="22"/>
+                <w:szCs w:val="22"/>
+                <w:lang w:val="en-AU"/>
+              </w:rPr>
+              <w:t>” so that it also checks if it is on the first movie in the list, and then disables the back button to prevent errors. Because the program starts on the first movie in the list, the back button is disabled by default at creation.</w:t>
             </w:r>
           </w:p>
         </w:tc>
@@ -1975,7 +2265,25 @@
                 <w:szCs w:val="22"/>
                 <w:lang w:val="en-AU"/>
               </w:rPr>
-              <w:t xml:space="preserve"> After this testing, I was done with the multiple movies component.</w:t>
+              <w:t xml:space="preserve"> After this testing, I was done with the multiple </w:t>
+            </w:r>
+            <w:proofErr w:type="gramStart"/>
+            <w:r>
+              <w:rPr>
+                <w:sz w:val="22"/>
+                <w:szCs w:val="22"/>
+                <w:lang w:val="en-AU"/>
+              </w:rPr>
+              <w:t>movies</w:t>
+            </w:r>
+            <w:proofErr w:type="gramEnd"/>
+            <w:r>
+              <w:rPr>
+                <w:sz w:val="22"/>
+                <w:szCs w:val="22"/>
+                <w:lang w:val="en-AU"/>
+              </w:rPr>
+              <w:t xml:space="preserve"> component.</w:t>
             </w:r>
           </w:p>
         </w:tc>
@@ -2417,8 +2725,6 @@
               </w:rPr>
               <w:t xml:space="preserve"> Unlike the other frames, this is only a local variable because it will be visible on both screens and doesn’t need to be hidden.</w:t>
             </w:r>
-            <w:bookmarkStart w:id="0" w:name="_GoBack"/>
-            <w:bookmarkEnd w:id="0"/>
           </w:p>
         </w:tc>
         <w:tc>
@@ -2597,6 +2903,60 @@
                 <w:lang w:val="en-AU"/>
               </w:rPr>
             </w:pPr>
+            <w:r>
+              <w:rPr>
+                <w:sz w:val="22"/>
+                <w:szCs w:val="22"/>
+                <w:lang w:val="en-AU"/>
+              </w:rPr>
+              <w:lastRenderedPageBreak/>
+              <w:t xml:space="preserve">Once I had finished the search frame, I followed the testing plan I made for it. The video for this is in the videos folder, named </w:t>
+            </w:r>
+            <w:r>
+              <w:rPr>
+                <w:color w:val="FF0000"/>
+                <w:sz w:val="22"/>
+                <w:szCs w:val="22"/>
+                <w:lang w:val="en-AU"/>
+              </w:rPr>
+              <w:t>“TESTING 3 – SEARCH FRAME”</w:t>
+            </w:r>
+            <w:r>
+              <w:rPr>
+                <w:color w:val="000000" w:themeColor="text1"/>
+                <w:sz w:val="22"/>
+                <w:szCs w:val="22"/>
+                <w:lang w:val="en-AU"/>
+              </w:rPr>
+              <w:t>.</w:t>
+            </w:r>
+            <w:r>
+              <w:rPr>
+                <w:color w:val="FF0000"/>
+                <w:sz w:val="22"/>
+                <w:szCs w:val="22"/>
+                <w:lang w:val="en-AU"/>
+              </w:rPr>
+              <w:t xml:space="preserve"> </w:t>
+            </w:r>
+            <w:r>
+              <w:rPr>
+                <w:sz w:val="22"/>
+                <w:szCs w:val="22"/>
+                <w:lang w:val="en-AU"/>
+              </w:rPr>
+              <w:t>Next, I had to combine the two frames I’ve</w:t>
+            </w:r>
+            <w:bookmarkStart w:id="0" w:name="_GoBack"/>
+            <w:bookmarkEnd w:id="0"/>
+            <w:r>
+              <w:rPr>
+                <w:sz w:val="22"/>
+                <w:szCs w:val="22"/>
+                <w:lang w:val="en-AU"/>
+              </w:rPr>
+              <w:t xml:space="preserve"> made into one program.</w:t>
+            </w:r>
           </w:p>
         </w:tc>
         <w:tc>
@@ -2612,6 +2972,55 @@
                 <w:lang w:val="en-AU"/>
               </w:rPr>
             </w:pPr>
+            <w:r>
+              <w:rPr>
+                <w:noProof/>
+                <w:sz w:val="22"/>
+                <w:szCs w:val="22"/>
+                <w:lang w:val="en-AU"/>
+              </w:rPr>
+              <w:drawing>
+                <wp:inline distT="0" distB="0" distL="0" distR="0" wp14:anchorId="52F9A257" wp14:editId="236F4E8A">
+                  <wp:extent cx="3624772" cy="1622709"/>
+                  <wp:effectExtent l="0" t="0" r="0" b="3175"/>
+                  <wp:docPr id="21" name="Picture 21"/>
+                  <wp:cNvGraphicFramePr>
+                    <a:graphicFrameLocks xmlns:a="http://schemas.openxmlformats.org/drawingml/2006/main" noChangeAspect="1"/>
+                  </wp:cNvGraphicFramePr>
+                  <a:graphic xmlns:a="http://schemas.openxmlformats.org/drawingml/2006/main">
+                    <a:graphicData uri="http://schemas.openxmlformats.org/drawingml/2006/picture">
+                      <pic:pic xmlns:pic="http://schemas.openxmlformats.org/drawingml/2006/picture">
+                        <pic:nvPicPr>
+                          <pic:cNvPr id="21" name="Screen Shot 2021-04-23 at 11.45.14 AM.png"/>
+                          <pic:cNvPicPr/>
+                        </pic:nvPicPr>
+                        <pic:blipFill>
+                          <a:blip r:embed="rId25">
+                            <a:extLst>
+                              <a:ext uri="{28A0092B-C50C-407E-A947-70E740481C1C}">
+                                <a14:useLocalDpi xmlns:a14="http://schemas.microsoft.com/office/drawing/2010/main" val="0"/>
+                              </a:ext>
+                            </a:extLst>
+                          </a:blip>
+                          <a:stretch>
+                            <a:fillRect/>
+                          </a:stretch>
+                        </pic:blipFill>
+                        <pic:spPr>
+                          <a:xfrm>
+                            <a:off x="0" y="0"/>
+                            <a:ext cx="3665816" cy="1641083"/>
+                          </a:xfrm>
+                          <a:prstGeom prst="rect">
+                            <a:avLst/>
+                          </a:prstGeom>
+                        </pic:spPr>
+                      </pic:pic>
+                    </a:graphicData>
+                  </a:graphic>
+                </wp:inline>
+              </w:drawing>
+            </w:r>
           </w:p>
         </w:tc>
       </w:tr>

</xml_diff>

<commit_message>
version 6 (and testing)
In this version, I combined both the rating frame and the search frame into one program.
Testing is also combined with this commit because it was more of a test to see if anything had broken rather than testing new components.
</commit_message>
<xml_diff>
--- a/Testing and Evidence Log.docx
+++ b/Testing and Evidence Log.docx
@@ -2945,17 +2945,7 @@
                 <w:szCs w:val="22"/>
                 <w:lang w:val="en-AU"/>
               </w:rPr>
-              <w:t>Next, I had to combine the two frames I’ve</w:t>
-            </w:r>
-            <w:bookmarkStart w:id="0" w:name="_GoBack"/>
-            <w:bookmarkEnd w:id="0"/>
-            <w:r>
-              <w:rPr>
-                <w:sz w:val="22"/>
-                <w:szCs w:val="22"/>
-                <w:lang w:val="en-AU"/>
-              </w:rPr>
-              <w:t xml:space="preserve"> made into one program.</w:t>
+              <w:t>Next, I had to combine the two frames I’ve made into one program.</w:t>
             </w:r>
           </w:p>
         </w:tc>
@@ -3037,6 +3027,48 @@
                 <w:lang w:val="en-AU"/>
               </w:rPr>
             </w:pPr>
+            <w:r>
+              <w:rPr>
+                <w:sz w:val="22"/>
+                <w:szCs w:val="22"/>
+                <w:lang w:val="en-AU"/>
+              </w:rPr>
+              <w:t>In version 6, I combined both the rating frame and the search frame into one program. I put the variables needed for both frames at the top, then all the code for the rating frame GUI, then all the code for the search frame GUI in the init method of the MovieRaterGUI class.</w:t>
+            </w:r>
+          </w:p>
+          <w:p>
+            <w:pPr>
+              <w:rPr>
+                <w:sz w:val="22"/>
+                <w:szCs w:val="22"/>
+                <w:lang w:val="en-AU"/>
+              </w:rPr>
+            </w:pPr>
+          </w:p>
+          <w:p>
+            <w:pPr>
+              <w:rPr>
+                <w:sz w:val="22"/>
+                <w:szCs w:val="22"/>
+                <w:lang w:val="en-AU"/>
+              </w:rPr>
+            </w:pPr>
+            <w:r>
+              <w:rPr>
+                <w:sz w:val="22"/>
+                <w:szCs w:val="22"/>
+                <w:lang w:val="en-AU"/>
+              </w:rPr>
+              <w:t xml:space="preserve">Everything still functioned as before when I moved them into this program, but I had to make a few formatting changes. </w:t>
+            </w:r>
+            <w:r>
+              <w:rPr>
+                <w:sz w:val="22"/>
+                <w:szCs w:val="22"/>
+                <w:lang w:val="en-AU"/>
+              </w:rPr>
+              <w:t>I changed the background colour of the searching frame to a light grey to differentiate it from the rating frame, and I added some padding – most notably between the two frames – to space things out.</w:t>
+            </w:r>
           </w:p>
         </w:tc>
         <w:tc>
@@ -3052,6 +3084,213 @@
                 <w:lang w:val="en-AU"/>
               </w:rPr>
             </w:pPr>
+            <w:r>
+              <w:rPr>
+                <w:noProof/>
+                <w:sz w:val="22"/>
+                <w:szCs w:val="22"/>
+                <w:lang w:val="en-AU"/>
+              </w:rPr>
+              <w:drawing>
+                <wp:inline distT="0" distB="0" distL="0" distR="0" wp14:anchorId="20006FAA" wp14:editId="61F2F522">
+                  <wp:extent cx="2935605" cy="2266469"/>
+                  <wp:effectExtent l="0" t="0" r="0" b="0"/>
+                  <wp:docPr id="22" name="Picture 22"/>
+                  <wp:cNvGraphicFramePr>
+                    <a:graphicFrameLocks xmlns:a="http://schemas.openxmlformats.org/drawingml/2006/main" noChangeAspect="1"/>
+                  </wp:cNvGraphicFramePr>
+                  <a:graphic xmlns:a="http://schemas.openxmlformats.org/drawingml/2006/main">
+                    <a:graphicData uri="http://schemas.openxmlformats.org/drawingml/2006/picture">
+                      <pic:pic xmlns:pic="http://schemas.openxmlformats.org/drawingml/2006/picture">
+                        <pic:nvPicPr>
+                          <pic:cNvPr id="22" name="Screen Shot 2021-04-23 at 12.16.20 PM.png"/>
+                          <pic:cNvPicPr/>
+                        </pic:nvPicPr>
+                        <pic:blipFill>
+                          <a:blip r:embed="rId26" cstate="print">
+                            <a:extLst>
+                              <a:ext uri="{28A0092B-C50C-407E-A947-70E740481C1C}">
+                                <a14:useLocalDpi xmlns:a14="http://schemas.microsoft.com/office/drawing/2010/main" val="0"/>
+                              </a:ext>
+                            </a:extLst>
+                          </a:blip>
+                          <a:stretch>
+                            <a:fillRect/>
+                          </a:stretch>
+                        </pic:blipFill>
+                        <pic:spPr>
+                          <a:xfrm>
+                            <a:off x="0" y="0"/>
+                            <a:ext cx="2973924" cy="2296054"/>
+                          </a:xfrm>
+                          <a:prstGeom prst="rect">
+                            <a:avLst/>
+                          </a:prstGeom>
+                        </pic:spPr>
+                      </pic:pic>
+                    </a:graphicData>
+                  </a:graphic>
+                </wp:inline>
+              </w:drawing>
+            </w:r>
+            <w:r>
+              <w:rPr>
+                <w:noProof/>
+                <w:sz w:val="22"/>
+                <w:szCs w:val="22"/>
+                <w:lang w:val="en-AU"/>
+              </w:rPr>
+              <w:drawing>
+                <wp:inline distT="0" distB="0" distL="0" distR="0" wp14:anchorId="219ED6DD" wp14:editId="6770F94C">
+                  <wp:extent cx="2875935" cy="1994981"/>
+                  <wp:effectExtent l="0" t="0" r="0" b="0"/>
+                  <wp:docPr id="23" name="Picture 23"/>
+                  <wp:cNvGraphicFramePr>
+                    <a:graphicFrameLocks xmlns:a="http://schemas.openxmlformats.org/drawingml/2006/main" noChangeAspect="1"/>
+                  </wp:cNvGraphicFramePr>
+                  <a:graphic xmlns:a="http://schemas.openxmlformats.org/drawingml/2006/main">
+                    <a:graphicData uri="http://schemas.openxmlformats.org/drawingml/2006/picture">
+                      <pic:pic xmlns:pic="http://schemas.openxmlformats.org/drawingml/2006/picture">
+                        <pic:nvPicPr>
+                          <pic:cNvPr id="23" name="Screen Shot 2021-04-23 at 12.16.34 PM.png"/>
+                          <pic:cNvPicPr/>
+                        </pic:nvPicPr>
+                        <pic:blipFill>
+                          <a:blip r:embed="rId27" cstate="print">
+                            <a:extLst>
+                              <a:ext uri="{28A0092B-C50C-407E-A947-70E740481C1C}">
+                                <a14:useLocalDpi xmlns:a14="http://schemas.microsoft.com/office/drawing/2010/main" val="0"/>
+                              </a:ext>
+                            </a:extLst>
+                          </a:blip>
+                          <a:stretch>
+                            <a:fillRect/>
+                          </a:stretch>
+                        </pic:blipFill>
+                        <pic:spPr>
+                          <a:xfrm>
+                            <a:off x="0" y="0"/>
+                            <a:ext cx="2904485" cy="2014785"/>
+                          </a:xfrm>
+                          <a:prstGeom prst="rect">
+                            <a:avLst/>
+                          </a:prstGeom>
+                        </pic:spPr>
+                      </pic:pic>
+                    </a:graphicData>
+                  </a:graphic>
+                </wp:inline>
+              </w:drawing>
+            </w:r>
+          </w:p>
+          <w:p>
+            <w:pPr>
+              <w:rPr>
+                <w:noProof/>
+                <w:sz w:val="22"/>
+                <w:szCs w:val="22"/>
+                <w:lang w:val="en-AU"/>
+              </w:rPr>
+            </w:pPr>
+            <w:r>
+              <w:rPr>
+                <w:noProof/>
+                <w:sz w:val="22"/>
+                <w:szCs w:val="22"/>
+                <w:lang w:val="en-AU"/>
+              </w:rPr>
+              <w:lastRenderedPageBreak/>
+              <w:drawing>
+                <wp:inline distT="0" distB="0" distL="0" distR="0" wp14:anchorId="4BB44066" wp14:editId="435F8121">
+                  <wp:extent cx="2780071" cy="2632746"/>
+                  <wp:effectExtent l="0" t="0" r="1270" b="0"/>
+                  <wp:docPr id="24" name="Picture 24"/>
+                  <wp:cNvGraphicFramePr>
+                    <a:graphicFrameLocks xmlns:a="http://schemas.openxmlformats.org/drawingml/2006/main" noChangeAspect="1"/>
+                  </wp:cNvGraphicFramePr>
+                  <a:graphic xmlns:a="http://schemas.openxmlformats.org/drawingml/2006/main">
+                    <a:graphicData uri="http://schemas.openxmlformats.org/drawingml/2006/picture">
+                      <pic:pic xmlns:pic="http://schemas.openxmlformats.org/drawingml/2006/picture">
+                        <pic:nvPicPr>
+                          <pic:cNvPr id="24" name="Screen Shot 2021-04-23 at 12.16.46 PM.png"/>
+                          <pic:cNvPicPr/>
+                        </pic:nvPicPr>
+                        <pic:blipFill>
+                          <a:blip r:embed="rId28">
+                            <a:extLst>
+                              <a:ext uri="{28A0092B-C50C-407E-A947-70E740481C1C}">
+                                <a14:useLocalDpi xmlns:a14="http://schemas.microsoft.com/office/drawing/2010/main" val="0"/>
+                              </a:ext>
+                            </a:extLst>
+                          </a:blip>
+                          <a:stretch>
+                            <a:fillRect/>
+                          </a:stretch>
+                        </pic:blipFill>
+                        <pic:spPr>
+                          <a:xfrm>
+                            <a:off x="0" y="0"/>
+                            <a:ext cx="2790597" cy="2642714"/>
+                          </a:xfrm>
+                          <a:prstGeom prst="rect">
+                            <a:avLst/>
+                          </a:prstGeom>
+                        </pic:spPr>
+                      </pic:pic>
+                    </a:graphicData>
+                  </a:graphic>
+                </wp:inline>
+              </w:drawing>
+            </w:r>
+            <w:r>
+              <w:rPr>
+                <w:noProof/>
+                <w:sz w:val="22"/>
+                <w:szCs w:val="22"/>
+                <w:lang w:val="en-AU"/>
+              </w:rPr>
+              <w:drawing>
+                <wp:inline distT="0" distB="0" distL="0" distR="0" wp14:anchorId="10ECA9C4" wp14:editId="577D1D3C">
+                  <wp:extent cx="1600200" cy="1877786"/>
+                  <wp:effectExtent l="0" t="0" r="0" b="1905"/>
+                  <wp:docPr id="25" name="Picture 25"/>
+                  <wp:cNvGraphicFramePr>
+                    <a:graphicFrameLocks xmlns:a="http://schemas.openxmlformats.org/drawingml/2006/main" noChangeAspect="1"/>
+                  </wp:cNvGraphicFramePr>
+                  <a:graphic xmlns:a="http://schemas.openxmlformats.org/drawingml/2006/main">
+                    <a:graphicData uri="http://schemas.openxmlformats.org/drawingml/2006/picture">
+                      <pic:pic xmlns:pic="http://schemas.openxmlformats.org/drawingml/2006/picture">
+                        <pic:nvPicPr>
+                          <pic:cNvPr id="25" name="Screen Shot 2021-04-23 at 12.16.09 PM.png"/>
+                          <pic:cNvPicPr/>
+                        </pic:nvPicPr>
+                        <pic:blipFill>
+                          <a:blip r:embed="rId29">
+                            <a:extLst>
+                              <a:ext uri="{28A0092B-C50C-407E-A947-70E740481C1C}">
+                                <a14:useLocalDpi xmlns:a14="http://schemas.microsoft.com/office/drawing/2010/main" val="0"/>
+                              </a:ext>
+                            </a:extLst>
+                          </a:blip>
+                          <a:stretch>
+                            <a:fillRect/>
+                          </a:stretch>
+                        </pic:blipFill>
+                        <pic:spPr>
+                          <a:xfrm>
+                            <a:off x="0" y="0"/>
+                            <a:ext cx="1611108" cy="1890586"/>
+                          </a:xfrm>
+                          <a:prstGeom prst="rect">
+                            <a:avLst/>
+                          </a:prstGeom>
+                        </pic:spPr>
+                      </pic:pic>
+                    </a:graphicData>
+                  </a:graphic>
+                </wp:inline>
+              </w:drawing>
+            </w:r>
           </w:p>
         </w:tc>
       </w:tr>
@@ -3068,6 +3307,50 @@
                 <w:lang w:val="en-AU"/>
               </w:rPr>
             </w:pPr>
+            <w:r>
+              <w:rPr>
+                <w:sz w:val="22"/>
+                <w:szCs w:val="22"/>
+                <w:lang w:val="en-AU"/>
+              </w:rPr>
+              <w:lastRenderedPageBreak/>
+              <w:t>I tested that the combined frames worked as expected. There wa</w:t>
+            </w:r>
+            <w:bookmarkStart w:id="0" w:name="_GoBack"/>
+            <w:bookmarkEnd w:id="0"/>
+            <w:r>
+              <w:rPr>
+                <w:sz w:val="22"/>
+                <w:szCs w:val="22"/>
+                <w:lang w:val="en-AU"/>
+              </w:rPr>
+              <w:t xml:space="preserve">s no testing plan needed for this, as it is the same functionality as in previous tests. </w:t>
+            </w:r>
+            <w:r>
+              <w:rPr>
+                <w:sz w:val="22"/>
+                <w:szCs w:val="22"/>
+                <w:lang w:val="en-AU"/>
+              </w:rPr>
+              <w:t xml:space="preserve">The video is in the videos folder named </w:t>
+            </w:r>
+            <w:r>
+              <w:rPr>
+                <w:color w:val="FF0000"/>
+                <w:sz w:val="22"/>
+                <w:szCs w:val="22"/>
+                <w:lang w:val="en-AU"/>
+              </w:rPr>
+              <w:t xml:space="preserve">“TESTING 4 – COMBINING FRAMES”. </w:t>
+            </w:r>
+            <w:r>
+              <w:rPr>
+                <w:sz w:val="22"/>
+                <w:szCs w:val="22"/>
+                <w:lang w:val="en-AU"/>
+              </w:rPr>
+              <w:t>Next up was to get the search to actually work.</w:t>
+            </w:r>
           </w:p>
         </w:tc>
         <w:tc>
@@ -3083,6 +3366,55 @@
                 <w:lang w:val="en-AU"/>
               </w:rPr>
             </w:pPr>
+            <w:r>
+              <w:rPr>
+                <w:noProof/>
+                <w:sz w:val="22"/>
+                <w:szCs w:val="22"/>
+                <w:lang w:val="en-AU"/>
+              </w:rPr>
+              <w:drawing>
+                <wp:inline distT="0" distB="0" distL="0" distR="0" wp14:anchorId="0F0CFC98" wp14:editId="34D8119D">
+                  <wp:extent cx="3211934" cy="1748403"/>
+                  <wp:effectExtent l="0" t="0" r="1270" b="4445"/>
+                  <wp:docPr id="26" name="Picture 26"/>
+                  <wp:cNvGraphicFramePr>
+                    <a:graphicFrameLocks xmlns:a="http://schemas.openxmlformats.org/drawingml/2006/main" noChangeAspect="1"/>
+                  </wp:cNvGraphicFramePr>
+                  <a:graphic xmlns:a="http://schemas.openxmlformats.org/drawingml/2006/main">
+                    <a:graphicData uri="http://schemas.openxmlformats.org/drawingml/2006/picture">
+                      <pic:pic xmlns:pic="http://schemas.openxmlformats.org/drawingml/2006/picture">
+                        <pic:nvPicPr>
+                          <pic:cNvPr id="26" name="Screen Shot 2021-04-23 at 12.34.01 PM.png"/>
+                          <pic:cNvPicPr/>
+                        </pic:nvPicPr>
+                        <pic:blipFill>
+                          <a:blip r:embed="rId30" cstate="print">
+                            <a:extLst>
+                              <a:ext uri="{28A0092B-C50C-407E-A947-70E740481C1C}">
+                                <a14:useLocalDpi xmlns:a14="http://schemas.microsoft.com/office/drawing/2010/main" val="0"/>
+                              </a:ext>
+                            </a:extLst>
+                          </a:blip>
+                          <a:stretch>
+                            <a:fillRect/>
+                          </a:stretch>
+                        </pic:blipFill>
+                        <pic:spPr>
+                          <a:xfrm>
+                            <a:off x="0" y="0"/>
+                            <a:ext cx="3226045" cy="1756084"/>
+                          </a:xfrm>
+                          <a:prstGeom prst="rect">
+                            <a:avLst/>
+                          </a:prstGeom>
+                        </pic:spPr>
+                      </pic:pic>
+                    </a:graphicData>
+                  </a:graphic>
+                </wp:inline>
+              </w:drawing>
+            </w:r>
           </w:p>
         </w:tc>
       </w:tr>

</xml_diff>

<commit_message>
Revert "Revert "version 10""
This reverts commit fcebb79a630b8c599375e6daa099652bf019ff9b.
</commit_message>
<xml_diff>
--- a/Testing and Evidence Log.docx
+++ b/Testing and Evidence Log.docx
@@ -155,25 +155,7 @@
                 <w:szCs w:val="22"/>
                 <w:lang w:val="en-AU"/>
               </w:rPr>
-              <w:t xml:space="preserve">Here is the testing plan I set up for the first section of the program that I want to get working. For now, I will just code it so that the program prints to the </w:t>
-            </w:r>
-            <w:proofErr w:type="gramStart"/>
-            <w:r>
-              <w:rPr>
-                <w:sz w:val="22"/>
-                <w:szCs w:val="22"/>
-                <w:lang w:val="en-AU"/>
-              </w:rPr>
-              <w:t>shell</w:t>
-            </w:r>
-            <w:proofErr w:type="gramEnd"/>
-            <w:r>
-              <w:rPr>
-                <w:sz w:val="22"/>
-                <w:szCs w:val="22"/>
-                <w:lang w:val="en-AU"/>
-              </w:rPr>
-              <w:t xml:space="preserve"> so I know that it is rating. </w:t>
+              <w:t xml:space="preserve">Here is the testing plan I set up for the first section of the program that I want to get working. For now, I will just code it so that the program prints to the shell so I know that it is rating. </w:t>
             </w:r>
             <w:r>
               <w:rPr>
@@ -339,25 +321,7 @@
                 <w:szCs w:val="22"/>
                 <w:lang w:val="en-AU"/>
               </w:rPr>
-              <w:t xml:space="preserve">The program should print </w:t>
-            </w:r>
-            <w:proofErr w:type="gramStart"/>
-            <w:r>
-              <w:rPr>
-                <w:sz w:val="22"/>
-                <w:szCs w:val="22"/>
-                <w:lang w:val="en-AU"/>
-              </w:rPr>
-              <w:t>rating  1</w:t>
-            </w:r>
-            <w:proofErr w:type="gramEnd"/>
-            <w:r>
-              <w:rPr>
-                <w:sz w:val="22"/>
-                <w:szCs w:val="22"/>
-                <w:lang w:val="en-AU"/>
-              </w:rPr>
-              <w:t xml:space="preserve"> into the shell</w:t>
+              <w:t>The program should print rating  1 into the shell</w:t>
             </w:r>
           </w:p>
           <w:p>
@@ -401,25 +365,7 @@
                 <w:szCs w:val="22"/>
                 <w:lang w:val="en-AU"/>
               </w:rPr>
-              <w:t xml:space="preserve">The program should print </w:t>
-            </w:r>
-            <w:proofErr w:type="gramStart"/>
-            <w:r>
-              <w:rPr>
-                <w:sz w:val="22"/>
-                <w:szCs w:val="22"/>
-                <w:lang w:val="en-AU"/>
-              </w:rPr>
-              <w:t>rating  2</w:t>
-            </w:r>
-            <w:proofErr w:type="gramEnd"/>
-            <w:r>
-              <w:rPr>
-                <w:sz w:val="22"/>
-                <w:szCs w:val="22"/>
-                <w:lang w:val="en-AU"/>
-              </w:rPr>
-              <w:t xml:space="preserve"> into the shell</w:t>
+              <w:t>The program should print rating  2 into the shell</w:t>
             </w:r>
           </w:p>
           <w:p>
@@ -463,25 +409,7 @@
                 <w:szCs w:val="22"/>
                 <w:lang w:val="en-AU"/>
               </w:rPr>
-              <w:t xml:space="preserve">The program should print </w:t>
-            </w:r>
-            <w:proofErr w:type="gramStart"/>
-            <w:r>
-              <w:rPr>
-                <w:sz w:val="22"/>
-                <w:szCs w:val="22"/>
-                <w:lang w:val="en-AU"/>
-              </w:rPr>
-              <w:t>rating  3</w:t>
-            </w:r>
-            <w:proofErr w:type="gramEnd"/>
-            <w:r>
-              <w:rPr>
-                <w:sz w:val="22"/>
-                <w:szCs w:val="22"/>
-                <w:lang w:val="en-AU"/>
-              </w:rPr>
-              <w:t xml:space="preserve"> into the shell</w:t>
+              <w:t>The program should print rating  3 into the shell</w:t>
             </w:r>
           </w:p>
           <w:p>
@@ -525,25 +453,7 @@
                 <w:szCs w:val="22"/>
                 <w:lang w:val="en-AU"/>
               </w:rPr>
-              <w:t xml:space="preserve">The program should print </w:t>
-            </w:r>
-            <w:proofErr w:type="gramStart"/>
-            <w:r>
-              <w:rPr>
-                <w:sz w:val="22"/>
-                <w:szCs w:val="22"/>
-                <w:lang w:val="en-AU"/>
-              </w:rPr>
-              <w:t>rating  4</w:t>
-            </w:r>
-            <w:proofErr w:type="gramEnd"/>
-            <w:r>
-              <w:rPr>
-                <w:sz w:val="22"/>
-                <w:szCs w:val="22"/>
-                <w:lang w:val="en-AU"/>
-              </w:rPr>
-              <w:t xml:space="preserve"> into the shell</w:t>
+              <w:t>The program should print rating  4 into the shell</w:t>
             </w:r>
           </w:p>
           <w:p>
@@ -587,25 +497,7 @@
                 <w:szCs w:val="22"/>
                 <w:lang w:val="en-AU"/>
               </w:rPr>
-              <w:t xml:space="preserve">The program should print </w:t>
-            </w:r>
-            <w:proofErr w:type="gramStart"/>
-            <w:r>
-              <w:rPr>
-                <w:sz w:val="22"/>
-                <w:szCs w:val="22"/>
-                <w:lang w:val="en-AU"/>
-              </w:rPr>
-              <w:t>rating  5</w:t>
-            </w:r>
-            <w:proofErr w:type="gramEnd"/>
-            <w:r>
-              <w:rPr>
-                <w:sz w:val="22"/>
-                <w:szCs w:val="22"/>
-                <w:lang w:val="en-AU"/>
-              </w:rPr>
-              <w:t xml:space="preserve"> into the shell</w:t>
+              <w:t>The program should print rating  5 into the shell</w:t>
             </w:r>
           </w:p>
         </w:tc>
@@ -882,45 +774,7 @@
                 <w:szCs w:val="22"/>
                 <w:lang w:val="en-AU"/>
               </w:rPr>
-              <w:t xml:space="preserve">The first problem was that pressing different radio buttons did not change the variable they were assigned to. This was because they were assigned to a regular variable, and not a StringVar. This was simple fix, I changed </w:t>
-            </w:r>
-            <w:proofErr w:type="spellStart"/>
-            <w:proofErr w:type="gramStart"/>
-            <w:r>
-              <w:rPr>
-                <w:sz w:val="22"/>
-                <w:szCs w:val="22"/>
-                <w:lang w:val="en-AU"/>
-              </w:rPr>
-              <w:t>self.rating</w:t>
-            </w:r>
-            <w:proofErr w:type="spellEnd"/>
-            <w:proofErr w:type="gramEnd"/>
-            <w:r>
-              <w:rPr>
-                <w:sz w:val="22"/>
-                <w:szCs w:val="22"/>
-                <w:lang w:val="en-AU"/>
-              </w:rPr>
-              <w:t xml:space="preserve"> to a StringVar and when I printed it in the </w:t>
-            </w:r>
-            <w:proofErr w:type="spellStart"/>
-            <w:r>
-              <w:rPr>
-                <w:sz w:val="22"/>
-                <w:szCs w:val="22"/>
-                <w:lang w:val="en-AU"/>
-              </w:rPr>
-              <w:t>printrate</w:t>
-            </w:r>
-            <w:proofErr w:type="spellEnd"/>
-            <w:r>
-              <w:rPr>
-                <w:sz w:val="22"/>
-                <w:szCs w:val="22"/>
-                <w:lang w:val="en-AU"/>
-              </w:rPr>
-              <w:t xml:space="preserve"> command, I put .get() at the end of it so it would actually print out the value I wanted.</w:t>
+              <w:t>The first problem was that pressing different radio buttons did not change the variable they were assigned to. This was because they were assigned to a regular variable, and not a StringVar. This was simple fix, I changed self.rating to a StringVar and when I printed it in the printrate command, I put .get() at the end of it so it would actually print out the value I wanted.</w:t>
             </w:r>
           </w:p>
           <w:p>
@@ -945,25 +799,7 @@
                 <w:szCs w:val="22"/>
                 <w:lang w:val="en-AU"/>
               </w:rPr>
-              <w:t xml:space="preserve"> I fixed this by adding padding to the radio button frame and the “Your Rating:” </w:t>
-            </w:r>
-            <w:proofErr w:type="gramStart"/>
-            <w:r>
-              <w:rPr>
-                <w:sz w:val="22"/>
-                <w:szCs w:val="22"/>
-                <w:lang w:val="en-AU"/>
-              </w:rPr>
-              <w:t>label, and</w:t>
-            </w:r>
-            <w:proofErr w:type="gramEnd"/>
-            <w:r>
-              <w:rPr>
-                <w:sz w:val="22"/>
-                <w:szCs w:val="22"/>
-                <w:lang w:val="en-AU"/>
-              </w:rPr>
-              <w:t xml:space="preserve"> aligning that label to the north and the radio buttons to the west.</w:t>
+              <w:t xml:space="preserve"> I fixed this by adding padding to the radio button frame and the “Your Rating:” label, and aligning that label to the north and the radio buttons to the west.</w:t>
             </w:r>
           </w:p>
         </w:tc>
@@ -1457,25 +1293,7 @@
                 <w:szCs w:val="22"/>
                 <w:lang w:val="en-AU"/>
               </w:rPr>
-              <w:t xml:space="preserve">[Note that the ratings for each movie should save – if I rate one movie as three and then rate another movie and return to that first one, it should still be rated as three, with the </w:t>
-            </w:r>
-            <w:proofErr w:type="gramStart"/>
-            <w:r>
-              <w:rPr>
-                <w:sz w:val="22"/>
-                <w:szCs w:val="22"/>
-                <w:lang w:val="en-AU"/>
-              </w:rPr>
-              <w:t>three radio</w:t>
-            </w:r>
-            <w:proofErr w:type="gramEnd"/>
-            <w:r>
-              <w:rPr>
-                <w:sz w:val="22"/>
-                <w:szCs w:val="22"/>
-                <w:lang w:val="en-AU"/>
-              </w:rPr>
-              <w:t xml:space="preserve"> button selected]</w:t>
+              <w:t>[Note that the ratings for each movie should save – if I rate one movie as three and then rate another movie and return to that first one, it should still be rated as three, with the three radio button selected]</w:t>
             </w:r>
           </w:p>
         </w:tc>
@@ -1532,51 +1350,15 @@
                 <w:szCs w:val="22"/>
                 <w:lang w:val="en-AU"/>
               </w:rPr>
-              <w:t xml:space="preserve"> called “</w:t>
-            </w:r>
-            <w:proofErr w:type="spellStart"/>
-            <w:r>
-              <w:rPr>
-                <w:sz w:val="22"/>
-                <w:szCs w:val="22"/>
-                <w:lang w:val="en-AU"/>
-              </w:rPr>
-              <w:t>go_next</w:t>
-            </w:r>
-            <w:proofErr w:type="spellEnd"/>
-            <w:r>
-              <w:rPr>
-                <w:sz w:val="22"/>
-                <w:szCs w:val="22"/>
-                <w:lang w:val="en-AU"/>
-              </w:rPr>
-              <w:t xml:space="preserve">” when it is pressed. </w:t>
-            </w:r>
-            <w:r>
-              <w:rPr>
-                <w:sz w:val="22"/>
-                <w:szCs w:val="22"/>
-                <w:lang w:val="en-AU"/>
-              </w:rPr>
-              <w:t xml:space="preserve">This adds one to the “position” </w:t>
-            </w:r>
-            <w:proofErr w:type="gramStart"/>
-            <w:r>
-              <w:rPr>
-                <w:sz w:val="22"/>
-                <w:szCs w:val="22"/>
-                <w:lang w:val="en-AU"/>
-              </w:rPr>
-              <w:t>variable, and</w:t>
-            </w:r>
-            <w:proofErr w:type="gramEnd"/>
-            <w:r>
-              <w:rPr>
-                <w:sz w:val="22"/>
-                <w:szCs w:val="22"/>
-                <w:lang w:val="en-AU"/>
-              </w:rPr>
-              <w:t xml:space="preserve"> changes the relevant label and variable so that the user can rate the next movie. It also calls another </w:t>
+              <w:t xml:space="preserve"> called “go_next” when it is pressed. </w:t>
+            </w:r>
+            <w:r>
+              <w:rPr>
+                <w:sz w:val="22"/>
+                <w:szCs w:val="22"/>
+                <w:lang w:val="en-AU"/>
+              </w:rPr>
+              <w:t xml:space="preserve">This adds one to the “position” variable, and changes the relevant label and variable so that the user can rate the next movie. It also calls another </w:t>
             </w:r>
             <w:r>
               <w:rPr>
@@ -1592,25 +1374,7 @@
                 <w:szCs w:val="22"/>
                 <w:lang w:val="en-AU"/>
               </w:rPr>
-              <w:t xml:space="preserve"> called “</w:t>
-            </w:r>
-            <w:proofErr w:type="spellStart"/>
-            <w:r>
-              <w:rPr>
-                <w:sz w:val="22"/>
-                <w:szCs w:val="22"/>
-                <w:lang w:val="en-AU"/>
-              </w:rPr>
-              <w:t>check_pos</w:t>
-            </w:r>
-            <w:proofErr w:type="spellEnd"/>
-            <w:r>
-              <w:rPr>
-                <w:sz w:val="22"/>
-                <w:szCs w:val="22"/>
-                <w:lang w:val="en-AU"/>
-              </w:rPr>
-              <w:t xml:space="preserve">”. </w:t>
+              <w:t xml:space="preserve"> called “check_pos”. </w:t>
             </w:r>
             <w:r>
               <w:rPr>
@@ -1902,61 +1666,7 @@
                 <w:szCs w:val="22"/>
                 <w:lang w:val="en-AU"/>
               </w:rPr>
-              <w:t>The back button calls the “</w:t>
-            </w:r>
-            <w:proofErr w:type="spellStart"/>
-            <w:r>
-              <w:rPr>
-                <w:sz w:val="22"/>
-                <w:szCs w:val="22"/>
-                <w:lang w:val="en-AU"/>
-              </w:rPr>
-              <w:t>go_back</w:t>
-            </w:r>
-            <w:proofErr w:type="spellEnd"/>
-            <w:r>
-              <w:rPr>
-                <w:sz w:val="22"/>
-                <w:szCs w:val="22"/>
-                <w:lang w:val="en-AU"/>
-              </w:rPr>
-              <w:t>” method. This functions almost identically the same as “</w:t>
-            </w:r>
-            <w:proofErr w:type="spellStart"/>
-            <w:r>
-              <w:rPr>
-                <w:sz w:val="22"/>
-                <w:szCs w:val="22"/>
-                <w:lang w:val="en-AU"/>
-              </w:rPr>
-              <w:t>go_next</w:t>
-            </w:r>
-            <w:proofErr w:type="spellEnd"/>
-            <w:r>
-              <w:rPr>
-                <w:sz w:val="22"/>
-                <w:szCs w:val="22"/>
-                <w:lang w:val="en-AU"/>
-              </w:rPr>
-              <w:t>”, but it puts the position back by one. I added some code to “</w:t>
-            </w:r>
-            <w:proofErr w:type="spellStart"/>
-            <w:r>
-              <w:rPr>
-                <w:sz w:val="22"/>
-                <w:szCs w:val="22"/>
-                <w:lang w:val="en-AU"/>
-              </w:rPr>
-              <w:t>check_pos</w:t>
-            </w:r>
-            <w:proofErr w:type="spellEnd"/>
-            <w:r>
-              <w:rPr>
-                <w:sz w:val="22"/>
-                <w:szCs w:val="22"/>
-                <w:lang w:val="en-AU"/>
-              </w:rPr>
-              <w:t>” so that it also checks if it is on the first movie in the list, and then disables the back button to prevent errors. Because the program starts on the first movie in the list, the back button is disabled by default at creation.</w:t>
+              <w:t>The back button calls the “go_back” method. This functions almost identically the same as “go_next”, but it puts the position back by one. I added some code to “check_pos” so that it also checks if it is on the first movie in the list, and then disables the back button to prevent errors. Because the program starts on the first movie in the list, the back button is disabled by default at creation.</w:t>
             </w:r>
           </w:p>
         </w:tc>
@@ -2265,25 +1975,7 @@
                 <w:szCs w:val="22"/>
                 <w:lang w:val="en-AU"/>
               </w:rPr>
-              <w:t xml:space="preserve"> After this testing, I was done with the multiple </w:t>
-            </w:r>
-            <w:proofErr w:type="gramStart"/>
-            <w:r>
-              <w:rPr>
-                <w:sz w:val="22"/>
-                <w:szCs w:val="22"/>
-                <w:lang w:val="en-AU"/>
-              </w:rPr>
-              <w:t>movies</w:t>
-            </w:r>
-            <w:proofErr w:type="gramEnd"/>
-            <w:r>
-              <w:rPr>
-                <w:sz w:val="22"/>
-                <w:szCs w:val="22"/>
-                <w:lang w:val="en-AU"/>
-              </w:rPr>
-              <w:t xml:space="preserve"> component.</w:t>
+              <w:t xml:space="preserve"> After this testing, I was done with the multiple movies component.</w:t>
             </w:r>
           </w:p>
         </w:tc>
@@ -3443,25 +3135,7 @@
                 <w:szCs w:val="22"/>
                 <w:lang w:val="en-AU"/>
               </w:rPr>
-              <w:t xml:space="preserve">Upon selecting a rating and pressing go in the search frame, the rating frame should </w:t>
-            </w:r>
-            <w:proofErr w:type="gramStart"/>
-            <w:r>
-              <w:rPr>
-                <w:sz w:val="22"/>
-                <w:szCs w:val="22"/>
-                <w:lang w:val="en-AU"/>
-              </w:rPr>
-              <w:t>hide</w:t>
-            </w:r>
-            <w:proofErr w:type="gramEnd"/>
-            <w:r>
-              <w:rPr>
-                <w:sz w:val="22"/>
-                <w:szCs w:val="22"/>
-                <w:lang w:val="en-AU"/>
-              </w:rPr>
-              <w:t xml:space="preserve"> and the user should be taken to the summary frame which will show all the movies with that rating in a scrolled text box. If there are no movies with that rating, there </w:t>
+              <w:t xml:space="preserve">Upon selecting a rating and pressing go in the search frame, the rating frame should hide and the user should be taken to the summary frame which will show all the movies with that rating in a scrolled text box. If there are no movies with that rating, there </w:t>
             </w:r>
             <w:r>
               <w:rPr>
@@ -3948,25 +3622,7 @@
                 <w:szCs w:val="22"/>
                 <w:lang w:val="en-AU"/>
               </w:rPr>
-              <w:t xml:space="preserve">I put the GUI setup code for the summary frame in the init method for the GUI </w:t>
-            </w:r>
-            <w:proofErr w:type="gramStart"/>
-            <w:r>
-              <w:rPr>
-                <w:sz w:val="22"/>
-                <w:szCs w:val="22"/>
-                <w:lang w:val="en-AU"/>
-              </w:rPr>
-              <w:t>class, but</w:t>
-            </w:r>
-            <w:proofErr w:type="gramEnd"/>
-            <w:r>
-              <w:rPr>
-                <w:sz w:val="22"/>
-                <w:szCs w:val="22"/>
-                <w:lang w:val="en-AU"/>
-              </w:rPr>
-              <w:t xml:space="preserve"> did not grid the frame. This is because the frame only gets gridded when the go button is pressed, after the rating frame has been removed.</w:t>
+              <w:t>I put the GUI setup code for the summary frame in the init method for the GUI class, but did not grid the frame. This is because the frame only gets gridded when the go button is pressed, after the rating frame has been removed.</w:t>
             </w:r>
             <w:r>
               <w:rPr>
@@ -4277,25 +3933,7 @@
                 <w:szCs w:val="22"/>
                 <w:lang w:val="en-AU"/>
               </w:rPr>
-              <w:t>After adding “</w:t>
-            </w:r>
-            <w:proofErr w:type="gramStart"/>
-            <w:r>
-              <w:rPr>
-                <w:sz w:val="22"/>
-                <w:szCs w:val="22"/>
-                <w:lang w:val="en-AU"/>
-              </w:rPr>
-              <w:t>self.search</w:t>
-            </w:r>
-            <w:proofErr w:type="gramEnd"/>
-            <w:r>
-              <w:rPr>
-                <w:sz w:val="22"/>
-                <w:szCs w:val="22"/>
-                <w:lang w:val="en-AU"/>
-              </w:rPr>
-              <w:t>_results.clear()” to the method, everything worked as expected.</w:t>
+              <w:t>After adding “self.search_results.clear()” to the method, everything worked as expected.</w:t>
             </w:r>
           </w:p>
         </w:tc>
@@ -4654,25 +4292,7 @@
                 <w:szCs w:val="22"/>
                 <w:lang w:val="en-AU"/>
               </w:rPr>
-              <w:t xml:space="preserve">I also added some padding to the summary </w:t>
-            </w:r>
-            <w:proofErr w:type="gramStart"/>
-            <w:r>
-              <w:rPr>
-                <w:sz w:val="22"/>
-                <w:szCs w:val="22"/>
-                <w:lang w:val="en-AU"/>
-              </w:rPr>
-              <w:t>frame</w:t>
-            </w:r>
-            <w:proofErr w:type="gramEnd"/>
-            <w:r>
-              <w:rPr>
-                <w:sz w:val="22"/>
-                <w:szCs w:val="22"/>
-                <w:lang w:val="en-AU"/>
-              </w:rPr>
-              <w:t xml:space="preserve"> so it wasn’t pressed up against the search frame, and I made the scrolled text not as wide because it was way wider than it needed to be.</w:t>
+              <w:t>I also added some padding to the summary frame so it wasn’t pressed up against the search frame, and I made the scrolled text not as wide because it was way wider than it needed to be.</w:t>
             </w:r>
           </w:p>
         </w:tc>
@@ -4787,8 +4407,237 @@
                 </wp:inline>
               </w:drawing>
             </w:r>
+          </w:p>
+        </w:tc>
+      </w:tr>
+      <w:tr>
+        <w:tc>
+          <w:tcPr>
+            <w:tcW w:w="2830" w:type="dxa"/>
+          </w:tcPr>
+          <w:p>
+            <w:pPr>
+              <w:rPr>
+                <w:sz w:val="22"/>
+                <w:szCs w:val="22"/>
+                <w:lang w:val="en-AU"/>
+              </w:rPr>
+            </w:pPr>
+            <w:r>
+              <w:rPr>
+                <w:sz w:val="22"/>
+                <w:szCs w:val="22"/>
+                <w:lang w:val="en-AU"/>
+              </w:rPr>
+              <w:t>Now that I had finished this, I needed to test to make sure that everything was working before I moved on.</w:t>
+            </w:r>
+            <w:r>
+              <w:rPr>
+                <w:sz w:val="22"/>
+                <w:szCs w:val="22"/>
+                <w:lang w:val="en-AU"/>
+              </w:rPr>
+              <w:t xml:space="preserve"> </w:t>
+            </w:r>
+            <w:r>
+              <w:rPr>
+                <w:i/>
+                <w:iCs/>
+                <w:sz w:val="22"/>
+                <w:szCs w:val="22"/>
+                <w:lang w:val="en-AU"/>
+              </w:rPr>
+              <w:t>Almost</w:t>
+            </w:r>
+            <w:r>
+              <w:rPr>
+                <w:sz w:val="22"/>
+                <w:szCs w:val="22"/>
+                <w:lang w:val="en-AU"/>
+              </w:rPr>
+              <w:t xml:space="preserve"> everything worked as I wanted, except for at the very beginning when I pressed the go button to search before having selected a rating to search for. It didn’t break the program, but I would prefer if the user wasn’t able to do this. I will fix this before I continue with the project.</w:t>
+            </w:r>
+          </w:p>
+        </w:tc>
+        <w:tc>
+          <w:tcPr>
+            <w:tcW w:w="6180" w:type="dxa"/>
+          </w:tcPr>
+          <w:p>
+            <w:pPr>
+              <w:rPr>
+                <w:noProof/>
+                <w:sz w:val="22"/>
+                <w:szCs w:val="22"/>
+                <w:lang w:val="en-AU"/>
+              </w:rPr>
+            </w:pPr>
+            <w:r>
+              <w:rPr>
+                <w:noProof/>
+                <w:sz w:val="22"/>
+                <w:szCs w:val="22"/>
+                <w:lang w:val="en-AU"/>
+              </w:rPr>
+              <w:t xml:space="preserve">The testing video is in the videos folder, under the file name </w:t>
+            </w:r>
+            <w:r>
+              <w:rPr>
+                <w:noProof/>
+                <w:color w:val="FF0000"/>
+                <w:sz w:val="22"/>
+                <w:szCs w:val="22"/>
+                <w:lang w:val="en-AU"/>
+              </w:rPr>
+              <w:t>“TESTING 5 – SUMMARY FRAME”.</w:t>
+            </w:r>
+          </w:p>
+        </w:tc>
+      </w:tr>
+      <w:tr>
+        <w:tc>
+          <w:tcPr>
+            <w:tcW w:w="2830" w:type="dxa"/>
+          </w:tcPr>
+          <w:p>
+            <w:pPr>
+              <w:rPr>
+                <w:sz w:val="22"/>
+                <w:szCs w:val="22"/>
+                <w:lang w:val="en-AU"/>
+              </w:rPr>
+            </w:pPr>
+            <w:r>
+              <w:rPr>
+                <w:sz w:val="22"/>
+                <w:szCs w:val="22"/>
+                <w:lang w:val="en-AU"/>
+              </w:rPr>
+              <w:t xml:space="preserve">In version 10, I fixed the problem with being able to search before pressing any of the radio buttons. </w:t>
+            </w:r>
+            <w:r>
+              <w:rPr>
+                <w:sz w:val="22"/>
+                <w:szCs w:val="22"/>
+                <w:lang w:val="en-AU"/>
+              </w:rPr>
+              <w:t>In the init method of the GUI class I added a line of code to set the search_rate variable to the no rating option, so it selects this by default as soon as the program starts. This means that there is always an option chosen, so the searching before choosing something to search for is no longer a problem.</w:t>
+            </w:r>
             <w:bookmarkStart w:id="0" w:name="_GoBack"/>
             <w:bookmarkEnd w:id="0"/>
+          </w:p>
+        </w:tc>
+        <w:tc>
+          <w:tcPr>
+            <w:tcW w:w="6180" w:type="dxa"/>
+          </w:tcPr>
+          <w:p>
+            <w:pPr>
+              <w:rPr>
+                <w:noProof/>
+                <w:sz w:val="22"/>
+                <w:szCs w:val="22"/>
+                <w:lang w:val="en-AU"/>
+              </w:rPr>
+            </w:pPr>
+            <w:r>
+              <w:rPr>
+                <w:noProof/>
+                <w:sz w:val="22"/>
+                <w:szCs w:val="22"/>
+                <w:lang w:val="en-AU"/>
+              </w:rPr>
+              <w:drawing>
+                <wp:inline distT="0" distB="0" distL="0" distR="0" wp14:anchorId="2CA9D37A" wp14:editId="724CE9EB">
+                  <wp:extent cx="2908300" cy="279400"/>
+                  <wp:effectExtent l="0" t="0" r="0" b="0"/>
+                  <wp:docPr id="41" name="Picture 41"/>
+                  <wp:cNvGraphicFramePr>
+                    <a:graphicFrameLocks xmlns:a="http://schemas.openxmlformats.org/drawingml/2006/main" noChangeAspect="1"/>
+                  </wp:cNvGraphicFramePr>
+                  <a:graphic xmlns:a="http://schemas.openxmlformats.org/drawingml/2006/main">
+                    <a:graphicData uri="http://schemas.openxmlformats.org/drawingml/2006/picture">
+                      <pic:pic xmlns:pic="http://schemas.openxmlformats.org/drawingml/2006/picture">
+                        <pic:nvPicPr>
+                          <pic:cNvPr id="41" name="Screen Shot 2021-04-30 at 3.29.51 PM.png"/>
+                          <pic:cNvPicPr/>
+                        </pic:nvPicPr>
+                        <pic:blipFill>
+                          <a:blip r:embed="rId45">
+                            <a:extLst>
+                              <a:ext uri="{28A0092B-C50C-407E-A947-70E740481C1C}">
+                                <a14:useLocalDpi xmlns:a14="http://schemas.microsoft.com/office/drawing/2010/main" val="0"/>
+                              </a:ext>
+                            </a:extLst>
+                          </a:blip>
+                          <a:stretch>
+                            <a:fillRect/>
+                          </a:stretch>
+                        </pic:blipFill>
+                        <pic:spPr>
+                          <a:xfrm>
+                            <a:off x="0" y="0"/>
+                            <a:ext cx="2908300" cy="279400"/>
+                          </a:xfrm>
+                          <a:prstGeom prst="rect">
+                            <a:avLst/>
+                          </a:prstGeom>
+                        </pic:spPr>
+                      </pic:pic>
+                    </a:graphicData>
+                  </a:graphic>
+                </wp:inline>
+              </w:drawing>
+            </w:r>
+            <w:r>
+              <w:rPr>
+                <w:noProof/>
+                <w:sz w:val="22"/>
+                <w:szCs w:val="22"/>
+                <w:lang w:val="en-AU"/>
+              </w:rPr>
+              <w:drawing>
+                <wp:inline distT="0" distB="0" distL="0" distR="0" wp14:anchorId="43905803" wp14:editId="6BD4E820">
+                  <wp:extent cx="1735349" cy="2109019"/>
+                  <wp:effectExtent l="0" t="0" r="5080" b="0"/>
+                  <wp:docPr id="42" name="Picture 42"/>
+                  <wp:cNvGraphicFramePr>
+                    <a:graphicFrameLocks xmlns:a="http://schemas.openxmlformats.org/drawingml/2006/main" noChangeAspect="1"/>
+                  </wp:cNvGraphicFramePr>
+                  <a:graphic xmlns:a="http://schemas.openxmlformats.org/drawingml/2006/main">
+                    <a:graphicData uri="http://schemas.openxmlformats.org/drawingml/2006/picture">
+                      <pic:pic xmlns:pic="http://schemas.openxmlformats.org/drawingml/2006/picture">
+                        <pic:nvPicPr>
+                          <pic:cNvPr id="42" name="Screen Shot 2021-04-30 at 3.29.36 PM.png"/>
+                          <pic:cNvPicPr/>
+                        </pic:nvPicPr>
+                        <pic:blipFill>
+                          <a:blip r:embed="rId46">
+                            <a:extLst>
+                              <a:ext uri="{28A0092B-C50C-407E-A947-70E740481C1C}">
+                                <a14:useLocalDpi xmlns:a14="http://schemas.microsoft.com/office/drawing/2010/main" val="0"/>
+                              </a:ext>
+                            </a:extLst>
+                          </a:blip>
+                          <a:stretch>
+                            <a:fillRect/>
+                          </a:stretch>
+                        </pic:blipFill>
+                        <pic:spPr>
+                          <a:xfrm>
+                            <a:off x="0" y="0"/>
+                            <a:ext cx="1780747" cy="2164192"/>
+                          </a:xfrm>
+                          <a:prstGeom prst="rect">
+                            <a:avLst/>
+                          </a:prstGeom>
+                        </pic:spPr>
+                      </pic:pic>
+                    </a:graphicData>
+                  </a:graphic>
+                </wp:inline>
+              </w:drawing>
+            </w:r>
           </w:p>
         </w:tc>
       </w:tr>

</xml_diff>